<commit_message>
Modifiche ai templates, ora ho utilizzato i tag del tipo "{{ nometag }}". Aggiunto merge della fototessera.
</commit_message>
<xml_diff>
--- a/nakayama/media/docs/base/template_fitness.docx
+++ b/nakayama/media/docs/base/template_fitness.docx
@@ -24,7 +24,7 @@
         <mc:AlternateContent>
           <mc:Choice Requires="wps">
             <w:drawing>
-              <wp:anchor distT="0" distB="0" distL="114300" distR="114300" simplePos="0" relativeHeight="251648000" behindDoc="0" locked="0" layoutInCell="1" allowOverlap="1">
+              <wp:anchor distT="0" distB="0" distL="114300" distR="114300" simplePos="0" relativeHeight="251632640" behindDoc="0" locked="0" layoutInCell="1" allowOverlap="1">
                 <wp:simplePos x="0" y="0"/>
                 <wp:positionH relativeFrom="column">
                   <wp:posOffset>5249545</wp:posOffset>
@@ -147,7 +147,7 @@
                 <v:stroke joinstyle="miter"/>
                 <v:path gradientshapeok="t" o:connecttype="rect"/>
               </v:shapetype>
-              <v:shape id="Text Box 5" o:spid="_x0000_s1026" type="#_x0000_t202" style="position:absolute;left:0;text-align:left;margin-left:413.35pt;margin-top:9.75pt;width:108pt;height:45pt;z-index:251648000;visibility:visible;mso-wrap-style:square;mso-width-percent:0;mso-height-percent:0;mso-wrap-distance-left:9pt;mso-wrap-distance-top:0;mso-wrap-distance-right:9pt;mso-wrap-distance-bottom:0;mso-position-horizontal:absolute;mso-position-horizontal-relative:text;mso-position-vertical:absolute;mso-position-vertical-relative:text;mso-width-percent:0;mso-height-percent:0;mso-width-relative:page;mso-height-relative:page;v-text-anchor:top" o:gfxdata="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" stroked="f">
+              <v:shape id="Text Box 5" o:spid="_x0000_s1026" type="#_x0000_t202" style="position:absolute;left:0;text-align:left;margin-left:413.35pt;margin-top:9.75pt;width:108pt;height:45pt;z-index:251632640;visibility:visible;mso-wrap-style:square;mso-width-percent:0;mso-height-percent:0;mso-wrap-distance-left:9pt;mso-wrap-distance-top:0;mso-wrap-distance-right:9pt;mso-wrap-distance-bottom:0;mso-position-horizontal:absolute;mso-position-horizontal-relative:text;mso-position-vertical:absolute;mso-position-vertical-relative:text;mso-width-percent:0;mso-height-percent:0;mso-width-relative:page;mso-height-relative:page;v-text-anchor:top" o:gfxdata="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" stroked="f">
                 <v:textbox>
                   <w:txbxContent>
                     <w:p>
@@ -212,7 +212,7 @@
           <w:noProof/>
         </w:rPr>
         <w:drawing>
-          <wp:anchor distT="0" distB="0" distL="114300" distR="114300" simplePos="0" relativeHeight="251650048" behindDoc="0" locked="0" layoutInCell="1" allowOverlap="1">
+          <wp:anchor distT="0" distB="0" distL="114300" distR="114300" simplePos="0" relativeHeight="251634688" behindDoc="0" locked="0" layoutInCell="1" allowOverlap="1">
             <wp:simplePos x="0" y="0"/>
             <wp:positionH relativeFrom="column">
               <wp:posOffset>563245</wp:posOffset>
@@ -281,7 +281,7 @@
         <mc:AlternateContent>
           <mc:Choice Requires="wps">
             <w:drawing>
-              <wp:anchor distT="0" distB="0" distL="114300" distR="114300" simplePos="0" relativeHeight="251649024" behindDoc="0" locked="0" layoutInCell="1" allowOverlap="1">
+              <wp:anchor distT="0" distB="0" distL="114300" distR="114300" simplePos="0" relativeHeight="251633664" behindDoc="0" locked="0" layoutInCell="1" allowOverlap="1">
                 <wp:simplePos x="0" y="0"/>
                 <wp:positionH relativeFrom="column">
                   <wp:posOffset>1591945</wp:posOffset>
@@ -420,7 +420,7 @@
           </mc:Choice>
           <mc:Fallback>
             <w:pict>
-              <v:shape id="Text Box 3" o:spid="_x0000_s1027" type="#_x0000_t202" style="position:absolute;left:0;text-align:left;margin-left:125.35pt;margin-top:.75pt;width:234pt;height:63pt;z-index:251649024;visibility:visible;mso-wrap-style:square;mso-width-percent:0;mso-height-percent:0;mso-wrap-distance-left:9pt;mso-wrap-distance-top:0;mso-wrap-distance-right:9pt;mso-wrap-distance-bottom:0;mso-position-horizontal:absolute;mso-position-horizontal-relative:text;mso-position-vertical:absolute;mso-position-vertical-relative:text;mso-width-percent:0;mso-height-percent:0;mso-width-relative:page;mso-height-relative:page;v-text-anchor:top" o:gfxdata="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" stroked="f">
+              <v:shape id="Text Box 3" o:spid="_x0000_s1027" type="#_x0000_t202" style="position:absolute;left:0;text-align:left;margin-left:125.35pt;margin-top:.75pt;width:234pt;height:63pt;z-index:251633664;visibility:visible;mso-wrap-style:square;mso-width-percent:0;mso-height-percent:0;mso-wrap-distance-left:9pt;mso-wrap-distance-top:0;mso-wrap-distance-right:9pt;mso-wrap-distance-bottom:0;mso-position-horizontal:absolute;mso-position-horizontal-relative:text;mso-position-vertical:absolute;mso-position-vertical-relative:text;mso-width-percent:0;mso-height-percent:0;mso-width-relative:page;mso-height-relative:page;v-text-anchor:top" o:gfxdata="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" stroked="f">
                 <v:textbox>
                   <w:txbxContent>
                     <w:p>
@@ -581,7 +581,7 @@
         <mc:AlternateContent>
           <mc:Choice Requires="wps">
             <w:drawing>
-              <wp:anchor distT="0" distB="0" distL="114300" distR="114300" simplePos="0" relativeHeight="251679744" behindDoc="0" locked="0" layoutInCell="1" allowOverlap="1" wp14:anchorId="7FC3D3AE" wp14:editId="169CB6F8">
+              <wp:anchor distT="0" distB="0" distL="114300" distR="114300" simplePos="0" relativeHeight="251677696" behindDoc="0" locked="0" layoutInCell="1" allowOverlap="1" wp14:anchorId="7FC3D3AE" wp14:editId="169CB6F8">
                 <wp:simplePos x="0" y="0"/>
                 <wp:positionH relativeFrom="column">
                   <wp:posOffset>5120510</wp:posOffset>
@@ -629,13 +629,23 @@
                                 <w:noProof/>
                               </w:rPr>
                             </w:pPr>
+                            <w:proofErr w:type="gramStart"/>
                             <w:r>
                               <w:rPr>
                                 <w:rFonts w:ascii="Arial Narrow" w:hAnsi="Arial Narrow"/>
                                 <w:b/>
                                 <w:bCs/>
                               </w:rPr>
-                              <w:t>{{ foto }}</w:t>
+                              <w:t>{{ foto</w:t>
+                            </w:r>
+                            <w:proofErr w:type="gramEnd"/>
+                            <w:r>
+                              <w:rPr>
+                                <w:rFonts w:ascii="Arial Narrow" w:hAnsi="Arial Narrow"/>
+                                <w:b/>
+                                <w:bCs/>
+                              </w:rPr>
+                              <w:t xml:space="preserve"> }}</w:t>
                             </w:r>
                           </w:p>
                         </w:txbxContent>
@@ -660,12 +670,7 @@
           </mc:Choice>
           <mc:Fallback>
             <w:pict>
-              <v:shapetype w14:anchorId="7FC3D3AE" id="_x0000_t202" coordsize="21600,21600" o:spt="202" path="m,l,21600r21600,l21600,xe">
-                <v:stroke joinstyle="miter"/>
-                <v:path gradientshapeok="t" o:connecttype="rect"/>
-              </v:shapetype>
-              <v:shape id="Casella di testo 14" o:spid="_x0000_s1028" type="#_x0000_t202" style="position:absolute;margin-left:403.2pt;margin-top:6.55pt;width:136.15pt;height:201.1pt;z-index:251679744;visibility:visible;mso-wrap-style:square;mso-width-percent:0;mso-height-percent:0;mso-wrap-distance-left:9pt;mso-wrap-distance-top:0;mso-wrap-distance-right:9pt;mso-wrap-distance-bottom:0;mso-position-horizontal:absolute;mso-position-horizontal-relative:text;mso-position-vertical:absolute;mso-position-vertical-relative:text;mso-width-percent:0;mso-height-percent:0;mso-width-relative:margin;mso-height-relative:margin;v-text-anchor:top" o:gfxdata="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" filled="f" stroked="f" strokeweight=".5pt">
-                <v:fill o:detectmouseclick="t"/>
+              <v:shape w14:anchorId="7FC3D3AE" id="Casella di testo 14" o:spid="_x0000_s1028" type="#_x0000_t202" style="position:absolute;margin-left:403.2pt;margin-top:6.55pt;width:136.15pt;height:201.1pt;z-index:251677696;visibility:visible;mso-wrap-style:square;mso-width-percent:0;mso-height-percent:0;mso-wrap-distance-left:9pt;mso-wrap-distance-top:0;mso-wrap-distance-right:9pt;mso-wrap-distance-bottom:0;mso-position-horizontal:absolute;mso-position-horizontal-relative:text;mso-position-vertical:absolute;mso-position-vertical-relative:text;mso-width-percent:0;mso-height-percent:0;mso-width-relative:margin;mso-height-relative:margin;v-text-anchor:top" o:gfxdata="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" filled="f" stroked="f" strokeweight=".5pt">
                 <o:lock v:ext="edit" aspectratio="t"/>
                 <v:textbox>
                   <w:txbxContent>
@@ -681,13 +686,23 @@
                           <w:noProof/>
                         </w:rPr>
                       </w:pPr>
+                      <w:proofErr w:type="gramStart"/>
                       <w:r>
                         <w:rPr>
                           <w:rFonts w:ascii="Arial Narrow" w:hAnsi="Arial Narrow"/>
                           <w:b/>
                           <w:bCs/>
                         </w:rPr>
-                        <w:t>{{ foto }}</w:t>
+                        <w:t>{{ foto</w:t>
+                      </w:r>
+                      <w:proofErr w:type="gramEnd"/>
+                      <w:r>
+                        <w:rPr>
+                          <w:rFonts w:ascii="Arial Narrow" w:hAnsi="Arial Narrow"/>
+                          <w:b/>
+                          <w:bCs/>
+                        </w:rPr>
+                        <w:t xml:space="preserve"> }}</w:t>
                       </w:r>
                     </w:p>
                   </w:txbxContent>
@@ -734,18 +749,18 @@
         <mc:AlternateContent>
           <mc:Choice Requires="wpg">
             <w:drawing>
-              <wp:anchor distT="0" distB="0" distL="114300" distR="114300" simplePos="0" relativeHeight="251669504" behindDoc="0" locked="0" layoutInCell="1" allowOverlap="1">
+              <wp:anchor distT="0" distB="0" distL="114300" distR="114300" simplePos="0" relativeHeight="251707392" behindDoc="0" locked="0" layoutInCell="1" allowOverlap="1">
                 <wp:simplePos x="0" y="0"/>
                 <wp:positionH relativeFrom="column">
-                  <wp:posOffset>302649</wp:posOffset>
+                  <wp:posOffset>420547</wp:posOffset>
                 </wp:positionH>
                 <wp:positionV relativeFrom="paragraph">
-                  <wp:posOffset>100291</wp:posOffset>
+                  <wp:posOffset>106222</wp:posOffset>
                 </wp:positionV>
-                <wp:extent cx="4736672" cy="1506091"/>
+                <wp:extent cx="4855536" cy="1531945"/>
                 <wp:effectExtent l="0" t="0" r="0" b="0"/>
-                <wp:wrapSquare wrapText="bothSides"/>
-                <wp:docPr id="23" name="Gruppo 23"/>
+                <wp:wrapNone/>
+                <wp:docPr id="4" name="Gruppo 4"/>
                 <wp:cNvGraphicFramePr/>
                 <a:graphic xmlns:a="http://schemas.openxmlformats.org/drawingml/2006/main">
                   <a:graphicData uri="http://schemas.microsoft.com/office/word/2010/wordprocessingGroup">
@@ -754,1161 +769,582 @@
                       <wpg:grpSpPr>
                         <a:xfrm>
                           <a:off x="0" y="0"/>
-                          <a:ext cx="4736672" cy="1506091"/>
+                          <a:ext cx="4855536" cy="1531945"/>
                           <a:chOff x="0" y="0"/>
-                          <a:chExt cx="4736672" cy="1506091"/>
+                          <a:chExt cx="4855536" cy="1531945"/>
                         </a:xfrm>
                       </wpg:grpSpPr>
                       <wps:wsp>
-                        <wps:cNvPr id="16" name="Text Box 2"/>
-                        <wps:cNvSpPr txBox="1">
-                          <a:spLocks noChangeArrowheads="1"/>
-                        </wps:cNvSpPr>
-                        <wps:spPr bwMode="auto">
+                        <wps:cNvPr id="15" name="Casella di testo 15"/>
+                        <wps:cNvSpPr txBox="1"/>
+                        <wps:spPr>
                           <a:xfrm>
-                            <a:off x="298579" y="0"/>
-                            <a:ext cx="2055495" cy="280670"/>
+                            <a:off x="248093" y="0"/>
+                            <a:ext cx="1747819" cy="270215"/>
                           </a:xfrm>
                           <a:prstGeom prst="rect">
                             <a:avLst/>
                           </a:prstGeom>
                           <a:noFill/>
-                          <a:ln>
+                          <a:ln w="6350">
                             <a:noFill/>
                           </a:ln>
-                          <a:extLst>
-                            <a:ext uri="{909E8E84-426E-40DD-AFC4-6F175D3DCCD1}">
-                              <a14:hiddenFill xmlns:a14="http://schemas.microsoft.com/office/drawing/2010/main">
-                                <a:solidFill>
-                                  <a:srgbClr val="FFFFFF"/>
-                                </a:solidFill>
-                              </a14:hiddenFill>
-                            </a:ext>
-                            <a:ext uri="{91240B29-F687-4F45-9708-019B960494DF}">
-                              <a14:hiddenLine xmlns:a14="http://schemas.microsoft.com/office/drawing/2010/main" w="9525">
-                                <a:solidFill>
-                                  <a:srgbClr val="000000"/>
-                                </a:solidFill>
-                                <a:miter lim="800000"/>
-                                <a:headEnd/>
-                                <a:tailEnd/>
-                              </a14:hiddenLine>
-                            </a:ext>
-                          </a:extLst>
+                        </wps:spPr>
+                        <wps:txbx>
+                          <w:txbxContent>
+                            <w:p>
+                              <w:proofErr w:type="gramStart"/>
+                              <w:r>
+                                <w:t>{{ cognome</w:t>
+                              </w:r>
+                              <w:proofErr w:type="gramEnd"/>
+                              <w:r>
+                                <w:t xml:space="preserve"> }}</w:t>
+                              </w:r>
+                            </w:p>
+                          </w:txbxContent>
+                        </wps:txbx>
+                        <wps:bodyPr rot="0" spcFirstLastPara="0" vertOverflow="overflow" horzOverflow="overflow" vert="horz" wrap="square" lIns="91440" tIns="45720" rIns="91440" bIns="45720" numCol="1" spcCol="0" rtlCol="0" fromWordArt="0" anchor="t" anchorCtr="0" forceAA="0" compatLnSpc="1">
+                          <a:prstTxWarp prst="textNoShape">
+                            <a:avLst/>
+                          </a:prstTxWarp>
+                          <a:noAutofit/>
+                        </wps:bodyPr>
+                      </wps:wsp>
+                      <wps:wsp>
+                        <wps:cNvPr id="27" name="Casella di testo 27"/>
+                        <wps:cNvSpPr txBox="1"/>
+                        <wps:spPr>
+                          <a:xfrm>
+                            <a:off x="2665228" y="0"/>
+                            <a:ext cx="1747819" cy="270215"/>
+                          </a:xfrm>
+                          <a:prstGeom prst="rect">
+                            <a:avLst/>
+                          </a:prstGeom>
+                          <a:noFill/>
+                          <a:ln w="6350">
+                            <a:noFill/>
+                          </a:ln>
+                        </wps:spPr>
+                        <wps:txbx>
+                          <w:txbxContent>
+                            <w:p>
+                              <w:proofErr w:type="gramStart"/>
+                              <w:r>
+                                <w:t>{{ nome</w:t>
+                              </w:r>
+                              <w:proofErr w:type="gramEnd"/>
+                              <w:r>
+                                <w:t xml:space="preserve"> }}</w:t>
+                              </w:r>
+                            </w:p>
+                          </w:txbxContent>
+                        </wps:txbx>
+                        <wps:bodyPr rot="0" spcFirstLastPara="0" vertOverflow="overflow" horzOverflow="overflow" vert="horz" wrap="square" lIns="91440" tIns="45720" rIns="91440" bIns="45720" numCol="1" spcCol="0" rtlCol="0" fromWordArt="0" anchor="t" anchorCtr="0" forceAA="0" compatLnSpc="1">
+                          <a:prstTxWarp prst="textNoShape">
+                            <a:avLst/>
+                          </a:prstTxWarp>
+                          <a:noAutofit/>
+                        </wps:bodyPr>
+                      </wps:wsp>
+                      <wps:wsp>
+                        <wps:cNvPr id="28" name="Casella di testo 28"/>
+                        <wps:cNvSpPr txBox="1"/>
+                        <wps:spPr>
+                          <a:xfrm>
+                            <a:off x="283535" y="269358"/>
+                            <a:ext cx="1747819" cy="270215"/>
+                          </a:xfrm>
+                          <a:prstGeom prst="rect">
+                            <a:avLst/>
+                          </a:prstGeom>
+                          <a:noFill/>
+                          <a:ln w="6350">
+                            <a:noFill/>
+                          </a:ln>
+                        </wps:spPr>
+                        <wps:txbx>
+                          <w:txbxContent>
+                            <w:p>
+                              <w:proofErr w:type="gramStart"/>
+                              <w:r>
+                                <w:t>{{ residenza</w:t>
+                              </w:r>
+                              <w:proofErr w:type="gramEnd"/>
+                              <w:r>
+                                <w:t xml:space="preserve"> }}</w:t>
+                              </w:r>
+                            </w:p>
+                          </w:txbxContent>
+                        </wps:txbx>
+                        <wps:bodyPr rot="0" spcFirstLastPara="0" vertOverflow="overflow" horzOverflow="overflow" vert="horz" wrap="square" lIns="91440" tIns="45720" rIns="91440" bIns="45720" numCol="1" spcCol="0" rtlCol="0" fromWordArt="0" anchor="t" anchorCtr="0" forceAA="0" compatLnSpc="1">
+                          <a:prstTxWarp prst="textNoShape">
+                            <a:avLst/>
+                          </a:prstTxWarp>
+                          <a:noAutofit/>
+                        </wps:bodyPr>
+                      </wps:wsp>
+                      <wps:wsp>
+                        <wps:cNvPr id="29" name="Casella di testo 29"/>
+                        <wps:cNvSpPr txBox="1"/>
+                        <wps:spPr>
+                          <a:xfrm>
+                            <a:off x="2955851" y="269358"/>
+                            <a:ext cx="1185531" cy="270215"/>
+                          </a:xfrm>
+                          <a:prstGeom prst="rect">
+                            <a:avLst/>
+                          </a:prstGeom>
+                          <a:noFill/>
+                          <a:ln w="6350">
+                            <a:noFill/>
+                          </a:ln>
+                        </wps:spPr>
+                        <wps:txbx>
+                          <w:txbxContent>
+                            <w:p>
+                              <w:proofErr w:type="gramStart"/>
+                              <w:r>
+                                <w:t xml:space="preserve">{{ </w:t>
+                              </w:r>
+                              <w:proofErr w:type="spellStart"/>
+                              <w:r>
+                                <w:t>cap</w:t>
+                              </w:r>
+                              <w:proofErr w:type="spellEnd"/>
+                              <w:proofErr w:type="gramEnd"/>
+                              <w:r>
+                                <w:t xml:space="preserve"> }}</w:t>
+                              </w:r>
+                            </w:p>
+                          </w:txbxContent>
+                        </wps:txbx>
+                        <wps:bodyPr rot="0" spcFirstLastPara="0" vertOverflow="overflow" horzOverflow="overflow" vert="horz" wrap="square" lIns="91440" tIns="45720" rIns="91440" bIns="45720" numCol="1" spcCol="0" rtlCol="0" fromWordArt="0" anchor="t" anchorCtr="0" forceAA="0" compatLnSpc="1">
+                          <a:prstTxWarp prst="textNoShape">
+                            <a:avLst/>
+                          </a:prstTxWarp>
+                          <a:noAutofit/>
+                        </wps:bodyPr>
+                      </wps:wsp>
+                      <wps:wsp>
+                        <wps:cNvPr id="30" name="Casella di testo 30"/>
+                        <wps:cNvSpPr txBox="1"/>
+                        <wps:spPr>
+                          <a:xfrm>
+                            <a:off x="42530" y="503275"/>
+                            <a:ext cx="1747819" cy="270215"/>
+                          </a:xfrm>
+                          <a:prstGeom prst="rect">
+                            <a:avLst/>
+                          </a:prstGeom>
+                          <a:noFill/>
+                          <a:ln w="6350">
+                            <a:noFill/>
+                          </a:ln>
+                        </wps:spPr>
+                        <wps:txbx>
+                          <w:txbxContent>
+                            <w:p>
+                              <w:proofErr w:type="gramStart"/>
+                              <w:r>
+                                <w:t>{{ indirizzo</w:t>
+                              </w:r>
+                              <w:proofErr w:type="gramEnd"/>
+                              <w:r>
+                                <w:t xml:space="preserve"> }}</w:t>
+                              </w:r>
+                            </w:p>
+                          </w:txbxContent>
+                        </wps:txbx>
+                        <wps:bodyPr rot="0" spcFirstLastPara="0" vertOverflow="overflow" horzOverflow="overflow" vert="horz" wrap="square" lIns="91440" tIns="45720" rIns="91440" bIns="45720" numCol="1" spcCol="0" rtlCol="0" fromWordArt="0" anchor="t" anchorCtr="0" forceAA="0" compatLnSpc="1">
+                          <a:prstTxWarp prst="textNoShape">
+                            <a:avLst/>
+                          </a:prstTxWarp>
+                          <a:noAutofit/>
+                        </wps:bodyPr>
+                      </wps:wsp>
+                      <wps:wsp>
+                        <wps:cNvPr id="31" name="Casella di testo 31"/>
+                        <wps:cNvSpPr txBox="1"/>
+                        <wps:spPr>
+                          <a:xfrm>
+                            <a:off x="2282456" y="503275"/>
+                            <a:ext cx="382772" cy="269875"/>
+                          </a:xfrm>
+                          <a:prstGeom prst="rect">
+                            <a:avLst/>
+                          </a:prstGeom>
+                          <a:noFill/>
+                          <a:ln w="6350">
+                            <a:noFill/>
+                          </a:ln>
                         </wps:spPr>
                         <wps:txbx>
                           <w:txbxContent>
                             <w:p>
                               <w:pPr>
-                                <w:rPr>
-                                  <w:lang w:val="en-US"/>
-                                </w:rPr>
+                                <w:jc w:val="center"/>
                               </w:pPr>
+                              <w:proofErr w:type="gramStart"/>
                               <w:r>
-                                <w:fldChar w:fldCharType="begin"/>
+                                <w:t xml:space="preserve">{{ </w:t>
                               </w:r>
+                              <w:proofErr w:type="spellStart"/>
                               <w:r>
-                                <w:instrText xml:space="preserve"> MERGEFIELD  cognome \* </w:instrText>
+                                <w:t>numero</w:t>
                               </w:r>
+                              <w:proofErr w:type="gramEnd"/>
                               <w:r>
-                                <w:instrText>Upper</w:instrText>
+                                <w:t>_civico</w:t>
                               </w:r>
+                              <w:proofErr w:type="spellEnd"/>
                               <w:r>
-                                <w:instrText xml:space="preserve">  \* MERGEFORMAT </w:instrText>
-                              </w:r>
-                              <w:r>
-                                <w:fldChar w:fldCharType="separate"/>
-                              </w:r>
-                              <w:r>
-                                <w:rPr>
-                                  <w:noProof/>
-                                </w:rPr>
-                                <w:t>«cognome»</w:t>
-                              </w:r>
-                              <w:r>
-                                <w:rPr>
-                                  <w:noProof/>
-                                </w:rPr>
-                                <w:fldChar w:fldCharType="end"/>
+                                <w:t>}}</w:t>
                               </w:r>
                             </w:p>
                           </w:txbxContent>
                         </wps:txbx>
-                        <wps:bodyPr rot="0" vert="horz" wrap="square" lIns="91440" tIns="45720" rIns="91440" bIns="45720" anchor="t" anchorCtr="0" upright="1">
+                        <wps:bodyPr rot="0" spcFirstLastPara="0" vertOverflow="overflow" horzOverflow="overflow" vert="horz" wrap="square" lIns="91440" tIns="45720" rIns="91440" bIns="45720" numCol="1" spcCol="0" rtlCol="0" fromWordArt="0" anchor="t" anchorCtr="0" forceAA="0" compatLnSpc="1">
+                          <a:prstTxWarp prst="textNoShape">
+                            <a:avLst/>
+                          </a:prstTxWarp>
                           <a:noAutofit/>
                         </wps:bodyPr>
                       </wps:wsp>
                       <wps:wsp>
-                        <wps:cNvPr id="17" name="Text Box 2"/>
-                        <wps:cNvSpPr txBox="1">
-                          <a:spLocks noChangeArrowheads="1"/>
-                        </wps:cNvSpPr>
-                        <wps:spPr bwMode="auto">
+                        <wps:cNvPr id="32" name="Casella di testo 32"/>
+                        <wps:cNvSpPr txBox="1"/>
+                        <wps:spPr>
                           <a:xfrm>
-                            <a:off x="2662334" y="0"/>
-                            <a:ext cx="1231900" cy="280670"/>
+                            <a:off x="2792819" y="503275"/>
+                            <a:ext cx="1747819" cy="270215"/>
                           </a:xfrm>
                           <a:prstGeom prst="rect">
                             <a:avLst/>
                           </a:prstGeom>
                           <a:noFill/>
-                          <a:ln>
+                          <a:ln w="6350">
                             <a:noFill/>
                           </a:ln>
-                          <a:extLst>
-                            <a:ext uri="{909E8E84-426E-40DD-AFC4-6F175D3DCCD1}">
-                              <a14:hiddenFill xmlns:a14="http://schemas.microsoft.com/office/drawing/2010/main">
-                                <a:solidFill>
-                                  <a:srgbClr val="FFFFFF"/>
-                                </a:solidFill>
-                              </a14:hiddenFill>
-                            </a:ext>
-                            <a:ext uri="{91240B29-F687-4F45-9708-019B960494DF}">
-                              <a14:hiddenLine xmlns:a14="http://schemas.microsoft.com/office/drawing/2010/main" w="9525">
-                                <a:solidFill>
-                                  <a:srgbClr val="000000"/>
-                                </a:solidFill>
-                                <a:miter lim="800000"/>
-                                <a:headEnd/>
-                                <a:tailEnd/>
-                              </a14:hiddenLine>
-                            </a:ext>
-                          </a:extLst>
                         </wps:spPr>
                         <wps:txbx>
                           <w:txbxContent>
                             <w:p>
-                              <w:pPr>
-                                <w:rPr>
-                                  <w:lang w:val="en-US"/>
-                                </w:rPr>
-                              </w:pPr>
+                              <w:proofErr w:type="gramStart"/>
                               <w:r>
-                                <w:fldChar w:fldCharType="begin"/>
+                                <w:t>{{ telefono</w:t>
                               </w:r>
+                              <w:proofErr w:type="gramEnd"/>
                               <w:r>
-                                <w:instrText xml:space="preserve"> MERGEFIELD  </w:instrText>
-                              </w:r>
-                              <w:r>
-                                <w:instrText>nome</w:instrText>
-                              </w:r>
-                              <w:r>
-                                <w:instrText xml:space="preserve"> \* </w:instrText>
-                              </w:r>
-                              <w:r>
-                                <w:instrText>Upper</w:instrText>
-                              </w:r>
-                              <w:r>
-                                <w:instrText xml:space="preserve">  \* MERGEFORMAT </w:instrText>
-                              </w:r>
-                              <w:r>
-                                <w:fldChar w:fldCharType="separate"/>
-                              </w:r>
-                              <w:r>
-                                <w:rPr>
-                                  <w:noProof/>
-                                </w:rPr>
-                                <w:t>«nome»</w:t>
-                              </w:r>
-                              <w:r>
-                                <w:rPr>
-                                  <w:noProof/>
-                                </w:rPr>
-                                <w:fldChar w:fldCharType="end"/>
+                                <w:t xml:space="preserve"> }}</w:t>
                               </w:r>
                             </w:p>
                           </w:txbxContent>
                         </wps:txbx>
-                        <wps:bodyPr rot="0" vert="horz" wrap="square" lIns="91440" tIns="45720" rIns="91440" bIns="45720" anchor="t" anchorCtr="0" upright="1">
+                        <wps:bodyPr rot="0" spcFirstLastPara="0" vertOverflow="overflow" horzOverflow="overflow" vert="horz" wrap="square" lIns="91440" tIns="45720" rIns="91440" bIns="45720" numCol="1" spcCol="0" rtlCol="0" fromWordArt="0" anchor="t" anchorCtr="0" forceAA="0" compatLnSpc="1">
+                          <a:prstTxWarp prst="textNoShape">
+                            <a:avLst/>
+                          </a:prstTxWarp>
                           <a:noAutofit/>
                         </wps:bodyPr>
                       </wps:wsp>
                       <wps:wsp>
-                        <wps:cNvPr id="11" name="Text Box 2"/>
-                        <wps:cNvSpPr txBox="1">
-                          <a:spLocks noChangeArrowheads="1"/>
-                        </wps:cNvSpPr>
-                        <wps:spPr bwMode="auto">
+                        <wps:cNvPr id="33" name="Casella di testo 33"/>
+                        <wps:cNvSpPr txBox="1"/>
+                        <wps:spPr>
                           <a:xfrm>
-                            <a:off x="485192" y="279918"/>
-                            <a:ext cx="2174875" cy="280670"/>
+                            <a:off x="0" y="772633"/>
+                            <a:ext cx="1747819" cy="270215"/>
                           </a:xfrm>
                           <a:prstGeom prst="rect">
                             <a:avLst/>
                           </a:prstGeom>
                           <a:noFill/>
-                          <a:ln>
+                          <a:ln w="6350">
                             <a:noFill/>
                           </a:ln>
-                          <a:extLst>
-                            <a:ext uri="{909E8E84-426E-40DD-AFC4-6F175D3DCCD1}">
-                              <a14:hiddenFill xmlns:a14="http://schemas.microsoft.com/office/drawing/2010/main">
-                                <a:solidFill>
-                                  <a:srgbClr val="FFFFFF"/>
-                                </a:solidFill>
-                              </a14:hiddenFill>
-                            </a:ext>
-                            <a:ext uri="{91240B29-F687-4F45-9708-019B960494DF}">
-                              <a14:hiddenLine xmlns:a14="http://schemas.microsoft.com/office/drawing/2010/main" w="9525">
-                                <a:solidFill>
-                                  <a:srgbClr val="000000"/>
-                                </a:solidFill>
-                                <a:miter lim="800000"/>
-                                <a:headEnd/>
-                                <a:tailEnd/>
-                              </a14:hiddenLine>
-                            </a:ext>
-                          </a:extLst>
                         </wps:spPr>
                         <wps:txbx>
                           <w:txbxContent>
                             <w:p>
-                              <w:pPr>
-                                <w:rPr>
-                                  <w:lang w:val="en-US"/>
-                                </w:rPr>
-                              </w:pPr>
+                              <w:proofErr w:type="gramStart"/>
                               <w:r>
-                                <w:fldChar w:fldCharType="begin"/>
+                                <w:t xml:space="preserve">{{ </w:t>
                               </w:r>
+                              <w:proofErr w:type="spellStart"/>
                               <w:r>
-                                <w:instrText xml:space="preserve"> MERGEFIELD  </w:instrText>
+                                <w:t>citta</w:t>
                               </w:r>
+                              <w:proofErr w:type="gramEnd"/>
                               <w:r>
-                                <w:instrText>residenza</w:instrText>
+                                <w:t>_di_nascita</w:t>
                               </w:r>
+                              <w:proofErr w:type="spellEnd"/>
                               <w:r>
-                                <w:instrText xml:space="preserve"> \* </w:instrText>
-                              </w:r>
-                              <w:r>
-                                <w:instrText>Upper</w:instrText>
-                              </w:r>
-                              <w:r>
-                                <w:instrText xml:space="preserve">  \* MERGEFORMAT </w:instrText>
-                              </w:r>
-                              <w:r>
-                                <w:fldChar w:fldCharType="separate"/>
-                              </w:r>
-                              <w:r>
-                                <w:rPr>
-                                  <w:noProof/>
-                                </w:rPr>
-                                <w:t>«residenza»</w:t>
-                              </w:r>
-                              <w:r>
-                                <w:rPr>
-                                  <w:noProof/>
-                                </w:rPr>
-                                <w:fldChar w:fldCharType="end"/>
+                                <w:t xml:space="preserve"> }}</w:t>
                               </w:r>
                             </w:p>
                           </w:txbxContent>
                         </wps:txbx>
-                        <wps:bodyPr rot="0" vert="horz" wrap="square" lIns="91440" tIns="45720" rIns="91440" bIns="45720" anchor="t" anchorCtr="0" upright="1">
+                        <wps:bodyPr rot="0" spcFirstLastPara="0" vertOverflow="overflow" horzOverflow="overflow" vert="horz" wrap="square" lIns="91440" tIns="45720" rIns="91440" bIns="45720" numCol="1" spcCol="0" rtlCol="0" fromWordArt="0" anchor="t" anchorCtr="0" forceAA="0" compatLnSpc="1">
+                          <a:prstTxWarp prst="textNoShape">
+                            <a:avLst/>
+                          </a:prstTxWarp>
                           <a:noAutofit/>
                         </wps:bodyPr>
                       </wps:wsp>
                       <wps:wsp>
-                        <wps:cNvPr id="12" name="Text Box 2"/>
-                        <wps:cNvSpPr txBox="1">
-                          <a:spLocks noChangeArrowheads="1"/>
-                        </wps:cNvSpPr>
-                        <wps:spPr bwMode="auto">
+                        <wps:cNvPr id="34" name="Casella di testo 34"/>
+                        <wps:cNvSpPr txBox="1"/>
+                        <wps:spPr>
                           <a:xfrm>
-                            <a:off x="3116424" y="279918"/>
-                            <a:ext cx="1145540" cy="280670"/>
+                            <a:off x="2303721" y="772633"/>
+                            <a:ext cx="389860" cy="269875"/>
                           </a:xfrm>
                           <a:prstGeom prst="rect">
                             <a:avLst/>
                           </a:prstGeom>
                           <a:noFill/>
-                          <a:ln>
+                          <a:ln w="6350">
                             <a:noFill/>
                           </a:ln>
-                          <a:extLst>
-                            <a:ext uri="{909E8E84-426E-40DD-AFC4-6F175D3DCCD1}">
-                              <a14:hiddenFill xmlns:a14="http://schemas.microsoft.com/office/drawing/2010/main">
-                                <a:solidFill>
-                                  <a:srgbClr val="FFFFFF"/>
-                                </a:solidFill>
-                              </a14:hiddenFill>
-                            </a:ext>
-                            <a:ext uri="{91240B29-F687-4F45-9708-019B960494DF}">
-                              <a14:hiddenLine xmlns:a14="http://schemas.microsoft.com/office/drawing/2010/main" w="9525">
-                                <a:solidFill>
-                                  <a:srgbClr val="000000"/>
-                                </a:solidFill>
-                                <a:miter lim="800000"/>
-                                <a:headEnd/>
-                                <a:tailEnd/>
-                              </a14:hiddenLine>
-                            </a:ext>
-                          </a:extLst>
                         </wps:spPr>
                         <wps:txbx>
                           <w:txbxContent>
                             <w:p>
-                              <w:pPr>
-                                <w:rPr>
-                                  <w:lang w:val="en-US"/>
-                                </w:rPr>
-                              </w:pPr>
+                              <w:proofErr w:type="gramStart"/>
                               <w:r>
-                                <w:fldChar w:fldCharType="begin"/>
+                                <w:t xml:space="preserve">{{ </w:t>
                               </w:r>
+                              <w:proofErr w:type="spellStart"/>
                               <w:r>
-                                <w:instrText xml:space="preserve"> MERGEFIELD  </w:instrText>
+                                <w:t>provincia</w:t>
                               </w:r>
+                              <w:proofErr w:type="gramEnd"/>
                               <w:r>
-                                <w:instrText>cap</w:instrText>
+                                <w:t>_di_nascita</w:t>
                               </w:r>
+                              <w:proofErr w:type="spellEnd"/>
                               <w:r>
-                                <w:instrText xml:space="preserve"> \* Lower  \* MERGEFORMAT </w:instrText>
-                              </w:r>
-                              <w:r>
-                                <w:fldChar w:fldCharType="separate"/>
-                              </w:r>
-                              <w:r>
-                                <w:rPr>
-                                  <w:noProof/>
-                                </w:rPr>
-                                <w:t>«cap»</w:t>
-                              </w:r>
-                              <w:r>
-                                <w:rPr>
-                                  <w:noProof/>
-                                </w:rPr>
-                                <w:fldChar w:fldCharType="end"/>
+                                <w:t xml:space="preserve"> }}</w:t>
                               </w:r>
                             </w:p>
                           </w:txbxContent>
                         </wps:txbx>
-                        <wps:bodyPr rot="0" vert="horz" wrap="square" lIns="91440" tIns="45720" rIns="91440" bIns="45720" anchor="t" anchorCtr="0" upright="1">
+                        <wps:bodyPr rot="0" spcFirstLastPara="0" vertOverflow="overflow" horzOverflow="overflow" vert="horz" wrap="square" lIns="91440" tIns="45720" rIns="91440" bIns="45720" numCol="1" spcCol="0" rtlCol="0" fromWordArt="0" anchor="t" anchorCtr="0" forceAA="0" compatLnSpc="1">
+                          <a:prstTxWarp prst="textNoShape">
+                            <a:avLst/>
+                          </a:prstTxWarp>
                           <a:noAutofit/>
                         </wps:bodyPr>
                       </wps:wsp>
                       <wps:wsp>
-                        <wps:cNvPr id="5" name="Text Box 2"/>
-                        <wps:cNvSpPr txBox="1">
-                          <a:spLocks noChangeArrowheads="1"/>
-                        </wps:cNvSpPr>
-                        <wps:spPr bwMode="auto">
+                        <wps:cNvPr id="35" name="Casella di testo 35"/>
+                        <wps:cNvSpPr txBox="1"/>
+                        <wps:spPr>
                           <a:xfrm>
-                            <a:off x="0" y="491412"/>
-                            <a:ext cx="2118360" cy="280670"/>
+                            <a:off x="2955851" y="772633"/>
+                            <a:ext cx="1747819" cy="270215"/>
                           </a:xfrm>
                           <a:prstGeom prst="rect">
                             <a:avLst/>
                           </a:prstGeom>
                           <a:noFill/>
-                          <a:ln>
+                          <a:ln w="6350">
                             <a:noFill/>
                           </a:ln>
-                          <a:extLst>
-                            <a:ext uri="{909E8E84-426E-40DD-AFC4-6F175D3DCCD1}">
-                              <a14:hiddenFill xmlns:a14="http://schemas.microsoft.com/office/drawing/2010/main">
-                                <a:solidFill>
-                                  <a:srgbClr val="FFFFFF"/>
-                                </a:solidFill>
-                              </a14:hiddenFill>
-                            </a:ext>
-                            <a:ext uri="{91240B29-F687-4F45-9708-019B960494DF}">
-                              <a14:hiddenLine xmlns:a14="http://schemas.microsoft.com/office/drawing/2010/main" w="9525">
-                                <a:solidFill>
-                                  <a:srgbClr val="000000"/>
-                                </a:solidFill>
-                                <a:miter lim="800000"/>
-                                <a:headEnd/>
-                                <a:tailEnd/>
-                              </a14:hiddenLine>
-                            </a:ext>
-                          </a:extLst>
                         </wps:spPr>
                         <wps:txbx>
                           <w:txbxContent>
                             <w:p>
-                              <w:pPr>
-                                <w:rPr>
-                                  <w:lang w:val="en-US"/>
-                                </w:rPr>
-                              </w:pPr>
+                              <w:proofErr w:type="gramStart"/>
                               <w:r>
-                                <w:fldChar w:fldCharType="begin"/>
+                                <w:t xml:space="preserve">{{ </w:t>
                               </w:r>
+                              <w:proofErr w:type="spellStart"/>
                               <w:r>
-                                <w:instrText xml:space="preserve"> MERGEFIELD  </w:instrText>
+                                <w:t>data</w:t>
                               </w:r>
+                              <w:proofErr w:type="gramEnd"/>
                               <w:r>
-                                <w:instrText>indirizzo</w:instrText>
+                                <w:t>_di_nascita</w:t>
                               </w:r>
+                              <w:proofErr w:type="spellEnd"/>
                               <w:r>
-                                <w:instrText xml:space="preserve"> \* </w:instrText>
-                              </w:r>
-                              <w:r>
-                                <w:instrText xml:space="preserve">Upper </w:instrText>
-                              </w:r>
-                              <w:r>
-                                <w:instrText xml:space="preserve">\* MERGEFORMAT </w:instrText>
-                              </w:r>
-                              <w:r>
-                                <w:fldChar w:fldCharType="separate"/>
-                              </w:r>
-                              <w:r>
-                                <w:rPr>
-                                  <w:noProof/>
-                                </w:rPr>
-                                <w:t>«VIA»</w:t>
-                              </w:r>
-                              <w:r>
-                                <w:rPr>
-                                  <w:noProof/>
-                                </w:rPr>
-                                <w:fldChar w:fldCharType="end"/>
+                                <w:t xml:space="preserve"> }}</w:t>
                               </w:r>
                             </w:p>
                           </w:txbxContent>
                         </wps:txbx>
-                        <wps:bodyPr rot="0" vert="horz" wrap="square" lIns="91440" tIns="45720" rIns="91440" bIns="45720" anchor="t" anchorCtr="0" upright="1">
+                        <wps:bodyPr rot="0" spcFirstLastPara="0" vertOverflow="overflow" horzOverflow="overflow" vert="horz" wrap="square" lIns="91440" tIns="45720" rIns="91440" bIns="45720" numCol="1" spcCol="0" rtlCol="0" fromWordArt="0" anchor="t" anchorCtr="0" forceAA="0" compatLnSpc="1">
+                          <a:prstTxWarp prst="textNoShape">
+                            <a:avLst/>
+                          </a:prstTxWarp>
                           <a:noAutofit/>
                         </wps:bodyPr>
                       </wps:wsp>
                       <wps:wsp>
-                        <wps:cNvPr id="10" name="Text Box 2"/>
-                        <wps:cNvSpPr txBox="1">
-                          <a:spLocks noChangeArrowheads="1"/>
-                        </wps:cNvSpPr>
-                        <wps:spPr bwMode="auto">
+                        <wps:cNvPr id="36" name="Casella di testo 36"/>
+                        <wps:cNvSpPr txBox="1"/>
+                        <wps:spPr>
                           <a:xfrm>
-                            <a:off x="3004457" y="503853"/>
-                            <a:ext cx="1692275" cy="280670"/>
+                            <a:off x="141768" y="992372"/>
+                            <a:ext cx="1747819" cy="270215"/>
                           </a:xfrm>
                           <a:prstGeom prst="rect">
                             <a:avLst/>
                           </a:prstGeom>
                           <a:noFill/>
-                          <a:ln>
+                          <a:ln w="6350">
                             <a:noFill/>
                           </a:ln>
-                          <a:extLst>
-                            <a:ext uri="{909E8E84-426E-40DD-AFC4-6F175D3DCCD1}">
-                              <a14:hiddenFill xmlns:a14="http://schemas.microsoft.com/office/drawing/2010/main">
-                                <a:solidFill>
-                                  <a:srgbClr val="FFFFFF"/>
-                                </a:solidFill>
-                              </a14:hiddenFill>
-                            </a:ext>
-                            <a:ext uri="{91240B29-F687-4F45-9708-019B960494DF}">
-                              <a14:hiddenLine xmlns:a14="http://schemas.microsoft.com/office/drawing/2010/main" w="9525">
-                                <a:solidFill>
-                                  <a:srgbClr val="000000"/>
-                                </a:solidFill>
-                                <a:miter lim="800000"/>
-                                <a:headEnd/>
-                                <a:tailEnd/>
-                              </a14:hiddenLine>
-                            </a:ext>
-                          </a:extLst>
                         </wps:spPr>
                         <wps:txbx>
                           <w:txbxContent>
                             <w:p>
-                              <w:pPr>
-                                <w:rPr>
-                                  <w:lang w:val="en-US"/>
-                                </w:rPr>
-                              </w:pPr>
+                              <w:proofErr w:type="gramStart"/>
                               <w:r>
-                                <w:fldChar w:fldCharType="begin"/>
+                                <w:t xml:space="preserve">{{ </w:t>
                               </w:r>
+                              <w:proofErr w:type="spellStart"/>
                               <w:r>
-                                <w:instrText xml:space="preserve"> MERGEFIELD  </w:instrText>
+                                <w:t>codice</w:t>
                               </w:r>
+                              <w:proofErr w:type="gramEnd"/>
                               <w:r>
-                                <w:instrText>telefono</w:instrText>
+                                <w:t>_fiscale</w:t>
                               </w:r>
+                              <w:proofErr w:type="spellEnd"/>
                               <w:r>
-                                <w:instrText xml:space="preserve"> \* </w:instrText>
-                              </w:r>
-                              <w:r>
-                                <w:instrText>Upper</w:instrText>
-                              </w:r>
-                              <w:r>
-                                <w:instrText xml:space="preserve"> \* MERGEFORMAT </w:instrText>
-                              </w:r>
-                              <w:r>
-                                <w:fldChar w:fldCharType="separate"/>
-                              </w:r>
-                              <w:r>
-                                <w:rPr>
-                                  <w:noProof/>
-                                </w:rPr>
-                                <w:t>«telefono»</w:t>
-                              </w:r>
-                              <w:r>
-                                <w:rPr>
-                                  <w:noProof/>
-                                </w:rPr>
-                                <w:fldChar w:fldCharType="end"/>
+                                <w:t xml:space="preserve"> }}</w:t>
                               </w:r>
                             </w:p>
                           </w:txbxContent>
                         </wps:txbx>
-                        <wps:bodyPr rot="0" vert="horz" wrap="square" lIns="91440" tIns="45720" rIns="91440" bIns="45720" anchor="t" anchorCtr="0" upright="1">
+                        <wps:bodyPr rot="0" spcFirstLastPara="0" vertOverflow="overflow" horzOverflow="overflow" vert="horz" wrap="square" lIns="91440" tIns="45720" rIns="91440" bIns="45720" numCol="1" spcCol="0" rtlCol="0" fromWordArt="0" anchor="t" anchorCtr="0" forceAA="0" compatLnSpc="1">
+                          <a:prstTxWarp prst="textNoShape">
+                            <a:avLst/>
+                          </a:prstTxWarp>
                           <a:noAutofit/>
                         </wps:bodyPr>
                       </wps:wsp>
                       <wps:wsp>
-                        <wps:cNvPr id="6" name="Text Box 2"/>
-                        <wps:cNvSpPr txBox="1">
-                          <a:spLocks noChangeArrowheads="1"/>
-                        </wps:cNvSpPr>
-                        <wps:spPr bwMode="auto">
+                        <wps:cNvPr id="37" name="Casella di testo 37"/>
+                        <wps:cNvSpPr txBox="1"/>
+                        <wps:spPr>
                           <a:xfrm>
-                            <a:off x="180392" y="734008"/>
-                            <a:ext cx="1936115" cy="272415"/>
+                            <a:off x="2544726" y="992372"/>
+                            <a:ext cx="1747819" cy="270215"/>
                           </a:xfrm>
                           <a:prstGeom prst="rect">
                             <a:avLst/>
                           </a:prstGeom>
                           <a:noFill/>
-                          <a:ln>
+                          <a:ln w="6350">
                             <a:noFill/>
                           </a:ln>
-                          <a:extLst>
-                            <a:ext uri="{909E8E84-426E-40DD-AFC4-6F175D3DCCD1}">
-                              <a14:hiddenFill xmlns:a14="http://schemas.microsoft.com/office/drawing/2010/main">
-                                <a:solidFill>
-                                  <a:srgbClr val="FFFFFF"/>
-                                </a:solidFill>
-                              </a14:hiddenFill>
-                            </a:ext>
-                            <a:ext uri="{91240B29-F687-4F45-9708-019B960494DF}">
-                              <a14:hiddenLine xmlns:a14="http://schemas.microsoft.com/office/drawing/2010/main" w="9525">
-                                <a:solidFill>
-                                  <a:srgbClr val="000000"/>
-                                </a:solidFill>
-                                <a:miter lim="800000"/>
-                                <a:headEnd/>
-                                <a:tailEnd/>
-                              </a14:hiddenLine>
-                            </a:ext>
-                          </a:extLst>
                         </wps:spPr>
                         <wps:txbx>
                           <w:txbxContent>
                             <w:p>
-                              <w:pPr>
-                                <w:rPr>
-                                  <w:lang w:val="en-US"/>
-                                </w:rPr>
-                              </w:pPr>
+                              <w:proofErr w:type="gramStart"/>
                               <w:r>
-                                <w:fldChar w:fldCharType="begin"/>
+                                <w:t>{{ email</w:t>
                               </w:r>
+                              <w:proofErr w:type="gramEnd"/>
                               <w:r>
-                                <w:instrText xml:space="preserve"> MERGEFIELD  </w:instrText>
-                              </w:r>
-                              <w:r>
-                                <w:instrText>citta_di_nascita</w:instrText>
-                              </w:r>
-                              <w:r>
-                                <w:instrText xml:space="preserve"> \* </w:instrText>
-                              </w:r>
-                              <w:r>
-                                <w:instrText>Upper</w:instrText>
-                              </w:r>
-                              <w:r>
-                                <w:instrText xml:space="preserve">  \* MERGEFORMAT </w:instrText>
-                              </w:r>
-                              <w:r>
-                                <w:fldChar w:fldCharType="separate"/>
-                              </w:r>
-                              <w:r>
-                                <w:rPr>
-                                  <w:noProof/>
-                                </w:rPr>
-                                <w:t>«citta_di_nascita»</w:t>
-                              </w:r>
-                              <w:r>
-                                <w:rPr>
-                                  <w:noProof/>
-                                </w:rPr>
-                                <w:fldChar w:fldCharType="end"/>
+                                <w:t xml:space="preserve"> }}</w:t>
                               </w:r>
                             </w:p>
                           </w:txbxContent>
                         </wps:txbx>
-                        <wps:bodyPr rot="0" vert="horz" wrap="square" lIns="91440" tIns="45720" rIns="91440" bIns="45720" anchor="t" anchorCtr="0" upright="1">
+                        <wps:bodyPr rot="0" spcFirstLastPara="0" vertOverflow="overflow" horzOverflow="overflow" vert="horz" wrap="square" lIns="91440" tIns="45720" rIns="91440" bIns="45720" numCol="1" spcCol="0" rtlCol="0" fromWordArt="0" anchor="t" anchorCtr="0" forceAA="0" compatLnSpc="1">
+                          <a:prstTxWarp prst="textNoShape">
+                            <a:avLst/>
+                          </a:prstTxWarp>
                           <a:noAutofit/>
                         </wps:bodyPr>
                       </wps:wsp>
                       <wps:wsp>
-                        <wps:cNvPr id="7" name="Text Box 2"/>
-                        <wps:cNvSpPr txBox="1">
-                          <a:spLocks noChangeArrowheads="1"/>
-                        </wps:cNvSpPr>
-                        <wps:spPr bwMode="auto">
+                        <wps:cNvPr id="38" name="Casella di testo 38"/>
+                        <wps:cNvSpPr txBox="1"/>
+                        <wps:spPr>
                           <a:xfrm>
-                            <a:off x="2357534" y="752670"/>
-                            <a:ext cx="521970" cy="272415"/>
+                            <a:off x="326065" y="1261730"/>
+                            <a:ext cx="1747819" cy="270215"/>
                           </a:xfrm>
                           <a:prstGeom prst="rect">
                             <a:avLst/>
                           </a:prstGeom>
                           <a:noFill/>
-                          <a:ln>
+                          <a:ln w="6350">
                             <a:noFill/>
                           </a:ln>
-                          <a:extLst>
-                            <a:ext uri="{909E8E84-426E-40DD-AFC4-6F175D3DCCD1}">
-                              <a14:hiddenFill xmlns:a14="http://schemas.microsoft.com/office/drawing/2010/main">
-                                <a:solidFill>
-                                  <a:srgbClr val="FFFFFF"/>
-                                </a:solidFill>
-                              </a14:hiddenFill>
-                            </a:ext>
-                            <a:ext uri="{91240B29-F687-4F45-9708-019B960494DF}">
-                              <a14:hiddenLine xmlns:a14="http://schemas.microsoft.com/office/drawing/2010/main" w="9525">
-                                <a:solidFill>
-                                  <a:srgbClr val="000000"/>
-                                </a:solidFill>
-                                <a:miter lim="800000"/>
-                                <a:headEnd/>
-                                <a:tailEnd/>
-                              </a14:hiddenLine>
-                            </a:ext>
-                          </a:extLst>
                         </wps:spPr>
                         <wps:txbx>
                           <w:txbxContent>
                             <w:p>
-                              <w:pPr>
-                                <w:rPr>
-                                  <w:lang w:val="en-US"/>
-                                </w:rPr>
-                              </w:pPr>
+                              <w:proofErr w:type="gramStart"/>
                               <w:r>
-                                <w:fldChar w:fldCharType="begin"/>
+                                <w:t>{{ professione</w:t>
                               </w:r>
+                              <w:proofErr w:type="gramEnd"/>
                               <w:r>
-                                <w:instrText xml:space="preserve"> MERGEFIELD  </w:instrText>
-                              </w:r>
-                              <w:r>
-                                <w:instrText>provincia_di_nascita</w:instrText>
-                              </w:r>
-                              <w:r>
-                                <w:instrText xml:space="preserve"> \* </w:instrText>
-                              </w:r>
-                              <w:r>
-                                <w:instrText>Upper</w:instrText>
-                              </w:r>
-                              <w:r>
-                                <w:instrText xml:space="preserve">  \* MERGEFORMAT </w:instrText>
-                              </w:r>
-                              <w:r>
-                                <w:fldChar w:fldCharType="separate"/>
-                              </w:r>
-                              <w:r>
-                                <w:rPr>
-                                  <w:noProof/>
-                                </w:rPr>
-                                <w:t>«provincia_di_nascita»</w:t>
-                              </w:r>
-                              <w:r>
-                                <w:rPr>
-                                  <w:noProof/>
-                                </w:rPr>
-                                <w:fldChar w:fldCharType="end"/>
+                                <w:t xml:space="preserve"> }}</w:t>
                               </w:r>
                             </w:p>
                           </w:txbxContent>
                         </wps:txbx>
-                        <wps:bodyPr rot="0" vert="horz" wrap="square" lIns="91440" tIns="45720" rIns="91440" bIns="45720" anchor="t" anchorCtr="0" upright="1">
+                        <wps:bodyPr rot="0" spcFirstLastPara="0" vertOverflow="overflow" horzOverflow="overflow" vert="horz" wrap="square" lIns="91440" tIns="45720" rIns="91440" bIns="45720" numCol="1" spcCol="0" rtlCol="0" fromWordArt="0" anchor="t" anchorCtr="0" forceAA="0" compatLnSpc="1">
+                          <a:prstTxWarp prst="textNoShape">
+                            <a:avLst/>
+                          </a:prstTxWarp>
                           <a:noAutofit/>
                         </wps:bodyPr>
                       </wps:wsp>
                       <wps:wsp>
-                        <wps:cNvPr id="8" name="Text Box 2"/>
-                        <wps:cNvSpPr txBox="1">
-                          <a:spLocks noChangeArrowheads="1"/>
-                        </wps:cNvSpPr>
-                        <wps:spPr bwMode="auto">
+                        <wps:cNvPr id="39" name="Casella di testo 39"/>
+                        <wps:cNvSpPr txBox="1"/>
+                        <wps:spPr>
                           <a:xfrm>
-                            <a:off x="3079102" y="740229"/>
-                            <a:ext cx="1459230" cy="280670"/>
+                            <a:off x="2693582" y="1261730"/>
+                            <a:ext cx="2161954" cy="269875"/>
                           </a:xfrm>
                           <a:prstGeom prst="rect">
                             <a:avLst/>
                           </a:prstGeom>
                           <a:noFill/>
-                          <a:ln>
+                          <a:ln w="6350">
                             <a:noFill/>
                           </a:ln>
-                          <a:extLst>
-                            <a:ext uri="{909E8E84-426E-40DD-AFC4-6F175D3DCCD1}">
-                              <a14:hiddenFill xmlns:a14="http://schemas.microsoft.com/office/drawing/2010/main">
-                                <a:solidFill>
-                                  <a:srgbClr val="FFFFFF"/>
-                                </a:solidFill>
-                              </a14:hiddenFill>
-                            </a:ext>
-                            <a:ext uri="{91240B29-F687-4F45-9708-019B960494DF}">
-                              <a14:hiddenLine xmlns:a14="http://schemas.microsoft.com/office/drawing/2010/main" w="9525">
-                                <a:solidFill>
-                                  <a:srgbClr val="000000"/>
-                                </a:solidFill>
-                                <a:miter lim="800000"/>
-                                <a:headEnd/>
-                                <a:tailEnd/>
-                              </a14:hiddenLine>
-                            </a:ext>
-                          </a:extLst>
                         </wps:spPr>
                         <wps:txbx>
                           <w:txbxContent>
                             <w:p>
-                              <w:pPr>
-                                <w:rPr>
-                                  <w:lang w:val="en-US"/>
-                                </w:rPr>
-                              </w:pPr>
+                              <w:proofErr w:type="gramStart"/>
                               <w:r>
-                                <w:fldChar w:fldCharType="begin"/>
+                                <w:t xml:space="preserve">{{ </w:t>
                               </w:r>
+                              <w:proofErr w:type="spellStart"/>
                               <w:r>
-                                <w:instrText xml:space="preserve"> MERGEFIELD  </w:instrText>
+                                <w:t>documento</w:t>
                               </w:r>
+                              <w:proofErr w:type="gramEnd"/>
                               <w:r>
-                                <w:instrText>data_di_nascita</w:instrText>
+                                <w:t>_di_riconoscimento</w:t>
                               </w:r>
+                              <w:proofErr w:type="spellEnd"/>
                               <w:r>
-                                <w:instrText xml:space="preserve"> \* </w:instrText>
-                              </w:r>
-                              <w:r>
-                                <w:instrText>Upper</w:instrText>
-                              </w:r>
-                              <w:r>
-                                <w:instrText xml:space="preserve">  \* MERGEFORMAT </w:instrText>
-                              </w:r>
-                              <w:r>
-                                <w:fldChar w:fldCharType="separate"/>
-                              </w:r>
-                              <w:r>
-                                <w:rPr>
-                                  <w:noProof/>
-                                </w:rPr>
-                                <w:t>«data_di_nascita»</w:t>
-                              </w:r>
-                              <w:r>
-                                <w:rPr>
-                                  <w:noProof/>
-                                </w:rPr>
-                                <w:fldChar w:fldCharType="end"/>
+                                <w:t xml:space="preserve"> }}</w:t>
                               </w:r>
                             </w:p>
                           </w:txbxContent>
                         </wps:txbx>
-                        <wps:bodyPr rot="0" vert="horz" wrap="square" lIns="91440" tIns="45720" rIns="91440" bIns="45720" anchor="t" anchorCtr="0" upright="1">
-                          <a:noAutofit/>
-                        </wps:bodyPr>
-                      </wps:wsp>
-                      <wps:wsp>
-                        <wps:cNvPr id="3" name="Text Box 2"/>
-                        <wps:cNvSpPr txBox="1">
-                          <a:spLocks noChangeArrowheads="1"/>
-                        </wps:cNvSpPr>
-                        <wps:spPr bwMode="auto">
-                          <a:xfrm>
-                            <a:off x="292359" y="970384"/>
-                            <a:ext cx="1760220" cy="280670"/>
-                          </a:xfrm>
-                          <a:prstGeom prst="rect">
+                        <wps:bodyPr rot="0" spcFirstLastPara="0" vertOverflow="overflow" horzOverflow="overflow" vert="horz" wrap="square" lIns="91440" tIns="45720" rIns="91440" bIns="45720" numCol="1" spcCol="0" rtlCol="0" fromWordArt="0" anchor="t" anchorCtr="0" forceAA="0" compatLnSpc="1">
+                          <a:prstTxWarp prst="textNoShape">
                             <a:avLst/>
-                          </a:prstGeom>
-                          <a:noFill/>
-                          <a:ln>
-                            <a:noFill/>
-                          </a:ln>
-                          <a:extLst>
-                            <a:ext uri="{909E8E84-426E-40DD-AFC4-6F175D3DCCD1}">
-                              <a14:hiddenFill xmlns:a14="http://schemas.microsoft.com/office/drawing/2010/main">
-                                <a:solidFill>
-                                  <a:srgbClr val="FFFFFF"/>
-                                </a:solidFill>
-                              </a14:hiddenFill>
-                            </a:ext>
-                            <a:ext uri="{91240B29-F687-4F45-9708-019B960494DF}">
-                              <a14:hiddenLine xmlns:a14="http://schemas.microsoft.com/office/drawing/2010/main" w="9525">
-                                <a:solidFill>
-                                  <a:srgbClr val="000000"/>
-                                </a:solidFill>
-                                <a:miter lim="800000"/>
-                                <a:headEnd/>
-                                <a:tailEnd/>
-                              </a14:hiddenLine>
-                            </a:ext>
-                          </a:extLst>
-                        </wps:spPr>
-                        <wps:txbx>
-                          <w:txbxContent>
-                            <w:p>
-                              <w:pPr>
-                                <w:rPr>
-                                  <w:lang w:val="en-US"/>
-                                </w:rPr>
-                              </w:pPr>
-                              <w:r>
-                                <w:fldChar w:fldCharType="begin"/>
-                              </w:r>
-                              <w:r>
-                                <w:instrText xml:space="preserve"> MERGEFIELD  </w:instrText>
-                              </w:r>
-                              <w:r>
-                                <w:instrText>codice_fiscale</w:instrText>
-                              </w:r>
-                              <w:r>
-                                <w:instrText xml:space="preserve"> \* </w:instrText>
-                              </w:r>
-                              <w:r>
-                                <w:instrText xml:space="preserve">Upper </w:instrText>
-                              </w:r>
-                              <w:r>
-                                <w:instrText xml:space="preserve">\* MERGEFORMAT </w:instrText>
-                              </w:r>
-                              <w:r>
-                                <w:fldChar w:fldCharType="separate"/>
-                              </w:r>
-                              <w:r>
-                                <w:rPr>
-                                  <w:noProof/>
-                                </w:rPr>
-                                <w:t>«codice_fiscale»</w:t>
-                              </w:r>
-                              <w:r>
-                                <w:rPr>
-                                  <w:noProof/>
-                                </w:rPr>
-                                <w:fldChar w:fldCharType="end"/>
-                              </w:r>
-                            </w:p>
-                          </w:txbxContent>
-                        </wps:txbx>
-                        <wps:bodyPr rot="0" vert="horz" wrap="square" lIns="91440" tIns="45720" rIns="91440" bIns="45720" anchor="t" anchorCtr="0" upright="1">
-                          <a:noAutofit/>
-                        </wps:bodyPr>
-                      </wps:wsp>
-                      <wps:wsp>
-                        <wps:cNvPr id="4" name="Text Box 2"/>
-                        <wps:cNvSpPr txBox="1">
-                          <a:spLocks noChangeArrowheads="1"/>
-                        </wps:cNvSpPr>
-                        <wps:spPr bwMode="auto">
-                          <a:xfrm>
-                            <a:off x="2550367" y="1001486"/>
-                            <a:ext cx="2186305" cy="280670"/>
-                          </a:xfrm>
-                          <a:prstGeom prst="rect">
-                            <a:avLst/>
-                          </a:prstGeom>
-                          <a:noFill/>
-                          <a:ln>
-                            <a:noFill/>
-                          </a:ln>
-                          <a:extLst>
-                            <a:ext uri="{909E8E84-426E-40DD-AFC4-6F175D3DCCD1}">
-                              <a14:hiddenFill xmlns:a14="http://schemas.microsoft.com/office/drawing/2010/main">
-                                <a:solidFill>
-                                  <a:srgbClr val="FFFFFF"/>
-                                </a:solidFill>
-                              </a14:hiddenFill>
-                            </a:ext>
-                            <a:ext uri="{91240B29-F687-4F45-9708-019B960494DF}">
-                              <a14:hiddenLine xmlns:a14="http://schemas.microsoft.com/office/drawing/2010/main" w="9525">
-                                <a:solidFill>
-                                  <a:srgbClr val="000000"/>
-                                </a:solidFill>
-                                <a:miter lim="800000"/>
-                                <a:headEnd/>
-                                <a:tailEnd/>
-                              </a14:hiddenLine>
-                            </a:ext>
-                          </a:extLst>
-                        </wps:spPr>
-                        <wps:txbx>
-                          <w:txbxContent>
-                            <w:p>
-                              <w:pPr>
-                                <w:rPr>
-                                  <w:lang w:val="en-US"/>
-                                </w:rPr>
-                              </w:pPr>
-                              <w:r>
-                                <w:fldChar w:fldCharType="begin"/>
-                              </w:r>
-                              <w:r>
-                                <w:instrText xml:space="preserve"> MERGEFIELD  </w:instrText>
-                              </w:r>
-                              <w:r>
-                                <w:instrText>email</w:instrText>
-                              </w:r>
-                              <w:r>
-                                <w:instrText xml:space="preserve"> \* </w:instrText>
-                              </w:r>
-                              <w:r>
-                                <w:instrText>Upper</w:instrText>
-                              </w:r>
-                              <w:r>
-                                <w:instrText xml:space="preserve">\* MERGEFORMAT </w:instrText>
-                              </w:r>
-                              <w:r>
-                                <w:fldChar w:fldCharType="separate"/>
-                              </w:r>
-                              <w:r>
-                                <w:rPr>
-                                  <w:noProof/>
-                                </w:rPr>
-                                <w:t>«email»</w:t>
-                              </w:r>
-                              <w:r>
-                                <w:rPr>
-                                  <w:noProof/>
-                                </w:rPr>
-                                <w:fldChar w:fldCharType="end"/>
-                              </w:r>
-                            </w:p>
-                          </w:txbxContent>
-                        </wps:txbx>
-                        <wps:bodyPr rot="0" vert="horz" wrap="square" lIns="91440" tIns="45720" rIns="91440" bIns="45720" anchor="t" anchorCtr="0" upright="1">
-                          <a:noAutofit/>
-                        </wps:bodyPr>
-                      </wps:wsp>
-                      <wps:wsp>
-                        <wps:cNvPr id="1" name="Text Box 2"/>
-                        <wps:cNvSpPr txBox="1">
-                          <a:spLocks noChangeArrowheads="1"/>
-                        </wps:cNvSpPr>
-                        <wps:spPr bwMode="auto">
-                          <a:xfrm>
-                            <a:off x="404326" y="1219200"/>
-                            <a:ext cx="1765935" cy="280670"/>
-                          </a:xfrm>
-                          <a:prstGeom prst="rect">
-                            <a:avLst/>
-                          </a:prstGeom>
-                          <a:noFill/>
-                          <a:ln>
-                            <a:noFill/>
-                          </a:ln>
-                          <a:extLst>
-                            <a:ext uri="{909E8E84-426E-40DD-AFC4-6F175D3DCCD1}">
-                              <a14:hiddenFill xmlns:a14="http://schemas.microsoft.com/office/drawing/2010/main">
-                                <a:solidFill>
-                                  <a:srgbClr val="FFFFFF"/>
-                                </a:solidFill>
-                              </a14:hiddenFill>
-                            </a:ext>
-                            <a:ext uri="{91240B29-F687-4F45-9708-019B960494DF}">
-                              <a14:hiddenLine xmlns:a14="http://schemas.microsoft.com/office/drawing/2010/main" w="9525">
-                                <a:solidFill>
-                                  <a:srgbClr val="000000"/>
-                                </a:solidFill>
-                                <a:miter lim="800000"/>
-                                <a:headEnd/>
-                                <a:tailEnd/>
-                              </a14:hiddenLine>
-                            </a:ext>
-                          </a:extLst>
-                        </wps:spPr>
-                        <wps:txbx>
-                          <w:txbxContent>
-                            <w:p>
-                              <w:pPr>
-                                <w:rPr>
-                                  <w:lang w:val="en-US"/>
-                                </w:rPr>
-                              </w:pPr>
-                              <w:r>
-                                <w:fldChar w:fldCharType="begin"/>
-                              </w:r>
-                              <w:r>
-                                <w:instrText xml:space="preserve"> MERGEFIELD  </w:instrText>
-                              </w:r>
-                              <w:r>
-                                <w:instrText>professione</w:instrText>
-                              </w:r>
-                              <w:r>
-                                <w:instrText xml:space="preserve"> \* </w:instrText>
-                              </w:r>
-                              <w:r>
-                                <w:instrText>Upp</w:instrText>
-                              </w:r>
-                              <w:r>
-                                <w:instrText xml:space="preserve">er  \* MERGEFORMAT </w:instrText>
-                              </w:r>
-                              <w:r>
-                                <w:fldChar w:fldCharType="separate"/>
-                              </w:r>
-                              <w:r>
-                                <w:rPr>
-                                  <w:noProof/>
-                                </w:rPr>
-                                <w:t>«professione»</w:t>
-                              </w:r>
-                              <w:r>
-                                <w:rPr>
-                                  <w:noProof/>
-                                </w:rPr>
-                                <w:fldChar w:fldCharType="end"/>
-                              </w:r>
-                            </w:p>
-                          </w:txbxContent>
-                        </wps:txbx>
-                        <wps:bodyPr rot="0" vert="horz" wrap="square" lIns="91440" tIns="45720" rIns="91440" bIns="45720" anchor="t" anchorCtr="0" upright="1">
-                          <a:noAutofit/>
-                        </wps:bodyPr>
-                      </wps:wsp>
-                      <wps:wsp>
-                        <wps:cNvPr id="2" name="Text Box 2"/>
-                        <wps:cNvSpPr txBox="1">
-                          <a:spLocks noChangeArrowheads="1"/>
-                        </wps:cNvSpPr>
-                        <wps:spPr bwMode="auto">
-                          <a:xfrm>
-                            <a:off x="2811624" y="1225421"/>
-                            <a:ext cx="1771650" cy="280670"/>
-                          </a:xfrm>
-                          <a:prstGeom prst="rect">
-                            <a:avLst/>
-                          </a:prstGeom>
-                          <a:noFill/>
-                          <a:ln>
-                            <a:noFill/>
-                          </a:ln>
-                          <a:extLst>
-                            <a:ext uri="{909E8E84-426E-40DD-AFC4-6F175D3DCCD1}">
-                              <a14:hiddenFill xmlns:a14="http://schemas.microsoft.com/office/drawing/2010/main">
-                                <a:solidFill>
-                                  <a:srgbClr val="FFFFFF"/>
-                                </a:solidFill>
-                              </a14:hiddenFill>
-                            </a:ext>
-                            <a:ext uri="{91240B29-F687-4F45-9708-019B960494DF}">
-                              <a14:hiddenLine xmlns:a14="http://schemas.microsoft.com/office/drawing/2010/main" w="9525">
-                                <a:solidFill>
-                                  <a:srgbClr val="000000"/>
-                                </a:solidFill>
-                                <a:miter lim="800000"/>
-                                <a:headEnd/>
-                                <a:tailEnd/>
-                              </a14:hiddenLine>
-                            </a:ext>
-                          </a:extLst>
-                        </wps:spPr>
-                        <wps:txbx>
-                          <w:txbxContent>
-                            <w:p>
-                              <w:pPr>
-                                <w:rPr>
-                                  <w:lang w:val="en-US"/>
-                                </w:rPr>
-                              </w:pPr>
-                              <w:r>
-                                <w:fldChar w:fldCharType="begin"/>
-                              </w:r>
-                              <w:r>
-                                <w:instrText xml:space="preserve"> MERGEFIELD  </w:instrText>
-                              </w:r>
-                              <w:r>
-                                <w:instrText>documento_di_riconoscimento</w:instrText>
-                              </w:r>
-                              <w:r>
-                                <w:instrText xml:space="preserve"> \* </w:instrText>
-                              </w:r>
-                              <w:r>
-                                <w:instrText>Upp</w:instrText>
-                              </w:r>
-                              <w:r>
-                                <w:instrText xml:space="preserve">er  \* MERGEFORMAT </w:instrText>
-                              </w:r>
-                              <w:r>
-                                <w:fldChar w:fldCharType="separate"/>
-                              </w:r>
-                              <w:r>
-                                <w:rPr>
-                                  <w:noProof/>
-                                </w:rPr>
-                                <w:t>«documento_di_riconoscimento»</w:t>
-                              </w:r>
-                              <w:r>
-                                <w:rPr>
-                                  <w:noProof/>
-                                </w:rPr>
-                                <w:fldChar w:fldCharType="end"/>
-                              </w:r>
-                            </w:p>
-                          </w:txbxContent>
-                        </wps:txbx>
-                        <wps:bodyPr rot="0" vert="horz" wrap="square" lIns="91440" tIns="45720" rIns="91440" bIns="45720" anchor="t" anchorCtr="0" upright="1">
-                          <a:noAutofit/>
-                        </wps:bodyPr>
-                      </wps:wsp>
-                      <wps:wsp>
-                        <wps:cNvPr id="22" name="Text Box 2"/>
-                        <wps:cNvSpPr txBox="1">
-                          <a:spLocks noChangeArrowheads="1"/>
-                        </wps:cNvSpPr>
-                        <wps:spPr bwMode="auto">
-                          <a:xfrm>
-                            <a:off x="2357534" y="491412"/>
-                            <a:ext cx="550545" cy="280670"/>
-                          </a:xfrm>
-                          <a:prstGeom prst="rect">
-                            <a:avLst/>
-                          </a:prstGeom>
-                          <a:noFill/>
-                          <a:ln>
-                            <a:noFill/>
-                          </a:ln>
-                          <a:extLst>
-                            <a:ext uri="{909E8E84-426E-40DD-AFC4-6F175D3DCCD1}">
-                              <a14:hiddenFill xmlns:a14="http://schemas.microsoft.com/office/drawing/2010/main">
-                                <a:solidFill>
-                                  <a:srgbClr val="FFFFFF"/>
-                                </a:solidFill>
-                              </a14:hiddenFill>
-                            </a:ext>
-                            <a:ext uri="{91240B29-F687-4F45-9708-019B960494DF}">
-                              <a14:hiddenLine xmlns:a14="http://schemas.microsoft.com/office/drawing/2010/main" w="9525">
-                                <a:solidFill>
-                                  <a:srgbClr val="000000"/>
-                                </a:solidFill>
-                                <a:miter lim="800000"/>
-                                <a:headEnd/>
-                                <a:tailEnd/>
-                              </a14:hiddenLine>
-                            </a:ext>
-                          </a:extLst>
-                        </wps:spPr>
-                        <wps:txbx>
-                          <w:txbxContent>
-                            <w:p>
-                              <w:pPr>
-                                <w:rPr>
-                                  <w:lang w:val="en-US"/>
-                                </w:rPr>
-                              </w:pPr>
-                              <w:fldSimple w:instr=" MERGEFIELD  numero_civico \* Upper  \* MERGEFORMAT ">
-                                <w:r>
-                                  <w:rPr>
-                                    <w:noProof/>
-                                  </w:rPr>
-                                  <w:t>«NUMERO_CIVICO»</w:t>
-                                </w:r>
-                              </w:fldSimple>
-                            </w:p>
-                          </w:txbxContent>
-                        </wps:txbx>
-                        <wps:bodyPr rot="0" vert="horz" wrap="square" lIns="91440" tIns="45720" rIns="91440" bIns="45720" anchor="t" anchorCtr="0" upright="1">
+                          </a:prstTxWarp>
                           <a:noAutofit/>
                         </wps:bodyPr>
                       </wps:wsp>
@@ -1920,636 +1356,287 @@
           </mc:Choice>
           <mc:Fallback>
             <w:pict>
-              <v:group id="Gruppo 23" o:spid="_x0000_s1029" style="position:absolute;margin-left:23.85pt;margin-top:7.9pt;width:372.95pt;height:118.6pt;z-index:251669504" coordsize="47366,15060" o:gfxdata="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">
-                <v:shape id="_x0000_s1030" type="#_x0000_t202" style="position:absolute;left:2985;width:20555;height:2806;visibility:visible;mso-wrap-style:square;v-text-anchor:top" o:gfxdata="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" filled="f" stroked="f">
+              <v:group id="Gruppo 4" o:spid="_x0000_s1029" style="position:absolute;margin-left:33.1pt;margin-top:8.35pt;width:382.35pt;height:120.65pt;z-index:251707392" coordsize="48555,15319" o:gfxdata="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">
+                <v:shape id="Casella di testo 15" o:spid="_x0000_s1030" type="#_x0000_t202" style="position:absolute;left:2480;width:17479;height:2702;visibility:visible;mso-wrap-style:square;v-text-anchor:top" o:gfxdata="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" filled="f" stroked="f" strokeweight=".5pt">
                   <v:textbox>
                     <w:txbxContent>
                       <w:p>
-                        <w:pPr>
-                          <w:rPr>
-                            <w:lang w:val="en-US"/>
-                          </w:rPr>
-                        </w:pPr>
+                        <w:proofErr w:type="gramStart"/>
                         <w:r>
-                          <w:fldChar w:fldCharType="begin"/>
+                          <w:t>{{ cognome</w:t>
                         </w:r>
+                        <w:proofErr w:type="gramEnd"/>
                         <w:r>
-                          <w:instrText xml:space="preserve"> MERGEFIELD  cognome \* </w:instrText>
-                        </w:r>
-                        <w:r>
-                          <w:instrText>Upper</w:instrText>
-                        </w:r>
-                        <w:r>
-                          <w:instrText xml:space="preserve">  \* MERGEFORMAT </w:instrText>
-                        </w:r>
-                        <w:r>
-                          <w:fldChar w:fldCharType="separate"/>
-                        </w:r>
-                        <w:r>
-                          <w:rPr>
-                            <w:noProof/>
-                          </w:rPr>
-                          <w:t>«cognome»</w:t>
-                        </w:r>
-                        <w:r>
-                          <w:rPr>
-                            <w:noProof/>
-                          </w:rPr>
-                          <w:fldChar w:fldCharType="end"/>
+                          <w:t xml:space="preserve"> }}</w:t>
                         </w:r>
                       </w:p>
                     </w:txbxContent>
                   </v:textbox>
                 </v:shape>
-                <v:shape id="_x0000_s1031" type="#_x0000_t202" style="position:absolute;left:26623;width:12319;height:2806;visibility:visible;mso-wrap-style:square;v-text-anchor:top" o:gfxdata="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" filled="f" stroked="f">
+                <v:shape id="Casella di testo 27" o:spid="_x0000_s1031" type="#_x0000_t202" style="position:absolute;left:26652;width:17478;height:2702;visibility:visible;mso-wrap-style:square;v-text-anchor:top" o:gfxdata="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" filled="f" stroked="f" strokeweight=".5pt">
                   <v:textbox>
                     <w:txbxContent>
                       <w:p>
-                        <w:pPr>
-                          <w:rPr>
-                            <w:lang w:val="en-US"/>
-                          </w:rPr>
-                        </w:pPr>
+                        <w:proofErr w:type="gramStart"/>
                         <w:r>
-                          <w:fldChar w:fldCharType="begin"/>
+                          <w:t>{{ nome</w:t>
                         </w:r>
+                        <w:proofErr w:type="gramEnd"/>
                         <w:r>
-                          <w:instrText xml:space="preserve"> MERGEFIELD  </w:instrText>
-                        </w:r>
-                        <w:r>
-                          <w:instrText>nome</w:instrText>
-                        </w:r>
-                        <w:r>
-                          <w:instrText xml:space="preserve"> \* </w:instrText>
-                        </w:r>
-                        <w:r>
-                          <w:instrText>Upper</w:instrText>
-                        </w:r>
-                        <w:r>
-                          <w:instrText xml:space="preserve">  \* MERGEFORMAT </w:instrText>
-                        </w:r>
-                        <w:r>
-                          <w:fldChar w:fldCharType="separate"/>
-                        </w:r>
-                        <w:r>
-                          <w:rPr>
-                            <w:noProof/>
-                          </w:rPr>
-                          <w:t>«nome»</w:t>
-                        </w:r>
-                        <w:r>
-                          <w:rPr>
-                            <w:noProof/>
-                          </w:rPr>
-                          <w:fldChar w:fldCharType="end"/>
+                          <w:t xml:space="preserve"> }}</w:t>
                         </w:r>
                       </w:p>
                     </w:txbxContent>
                   </v:textbox>
                 </v:shape>
-                <v:shape id="_x0000_s1032" type="#_x0000_t202" style="position:absolute;left:4851;top:2799;width:21749;height:2806;visibility:visible;mso-wrap-style:square;v-text-anchor:top" o:gfxdata="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" filled="f" stroked="f">
+                <v:shape id="Casella di testo 28" o:spid="_x0000_s1032" type="#_x0000_t202" style="position:absolute;left:2835;top:2693;width:17478;height:2702;visibility:visible;mso-wrap-style:square;v-text-anchor:top" o:gfxdata="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" filled="f" stroked="f" strokeweight=".5pt">
                   <v:textbox>
                     <w:txbxContent>
                       <w:p>
-                        <w:pPr>
-                          <w:rPr>
-                            <w:lang w:val="en-US"/>
-                          </w:rPr>
-                        </w:pPr>
+                        <w:proofErr w:type="gramStart"/>
                         <w:r>
-                          <w:fldChar w:fldCharType="begin"/>
+                          <w:t>{{ residenza</w:t>
                         </w:r>
+                        <w:proofErr w:type="gramEnd"/>
                         <w:r>
-                          <w:instrText xml:space="preserve"> MERGEFIELD  </w:instrText>
-                        </w:r>
-                        <w:r>
-                          <w:instrText>residenza</w:instrText>
-                        </w:r>
-                        <w:r>
-                          <w:instrText xml:space="preserve"> \* </w:instrText>
-                        </w:r>
-                        <w:r>
-                          <w:instrText>Upper</w:instrText>
-                        </w:r>
-                        <w:r>
-                          <w:instrText xml:space="preserve">  \* MERGEFORMAT </w:instrText>
-                        </w:r>
-                        <w:r>
-                          <w:fldChar w:fldCharType="separate"/>
-                        </w:r>
-                        <w:r>
-                          <w:rPr>
-                            <w:noProof/>
-                          </w:rPr>
-                          <w:t>«residenza»</w:t>
-                        </w:r>
-                        <w:r>
-                          <w:rPr>
-                            <w:noProof/>
-                          </w:rPr>
-                          <w:fldChar w:fldCharType="end"/>
+                          <w:t xml:space="preserve"> }}</w:t>
                         </w:r>
                       </w:p>
                     </w:txbxContent>
                   </v:textbox>
                 </v:shape>
-                <v:shape id="_x0000_s1033" type="#_x0000_t202" style="position:absolute;left:31164;top:2799;width:11455;height:2806;visibility:visible;mso-wrap-style:square;v-text-anchor:top" o:gfxdata="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" filled="f" stroked="f">
+                <v:shape id="Casella di testo 29" o:spid="_x0000_s1033" type="#_x0000_t202" style="position:absolute;left:29558;top:2693;width:11855;height:2702;visibility:visible;mso-wrap-style:square;v-text-anchor:top" o:gfxdata="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" filled="f" stroked="f" strokeweight=".5pt">
                   <v:textbox>
                     <w:txbxContent>
                       <w:p>
-                        <w:pPr>
-                          <w:rPr>
-                            <w:lang w:val="en-US"/>
-                          </w:rPr>
-                        </w:pPr>
+                        <w:proofErr w:type="gramStart"/>
                         <w:r>
-                          <w:fldChar w:fldCharType="begin"/>
+                          <w:t xml:space="preserve">{{ </w:t>
                         </w:r>
+                        <w:proofErr w:type="spellStart"/>
                         <w:r>
-                          <w:instrText xml:space="preserve"> MERGEFIELD  </w:instrText>
+                          <w:t>cap</w:t>
                         </w:r>
+                        <w:proofErr w:type="spellEnd"/>
+                        <w:proofErr w:type="gramEnd"/>
                         <w:r>
-                          <w:instrText>cap</w:instrText>
-                        </w:r>
-                        <w:r>
-                          <w:instrText xml:space="preserve"> \* Lower  \* MERGEFORMAT </w:instrText>
-                        </w:r>
-                        <w:r>
-                          <w:fldChar w:fldCharType="separate"/>
-                        </w:r>
-                        <w:r>
-                          <w:rPr>
-                            <w:noProof/>
-                          </w:rPr>
-                          <w:t>«cap»</w:t>
-                        </w:r>
-                        <w:r>
-                          <w:rPr>
-                            <w:noProof/>
-                          </w:rPr>
-                          <w:fldChar w:fldCharType="end"/>
+                          <w:t xml:space="preserve"> }}</w:t>
                         </w:r>
                       </w:p>
                     </w:txbxContent>
                   </v:textbox>
                 </v:shape>
-                <v:shape id="_x0000_s1034" type="#_x0000_t202" style="position:absolute;top:4914;width:21183;height:2806;visibility:visible;mso-wrap-style:square;v-text-anchor:top" o:gfxdata="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" filled="f" stroked="f">
+                <v:shape id="Casella di testo 30" o:spid="_x0000_s1034" type="#_x0000_t202" style="position:absolute;left:425;top:5032;width:17478;height:2702;visibility:visible;mso-wrap-style:square;v-text-anchor:top" o:gfxdata="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" filled="f" stroked="f" strokeweight=".5pt">
                   <v:textbox>
                     <w:txbxContent>
                       <w:p>
-                        <w:pPr>
-                          <w:rPr>
-                            <w:lang w:val="en-US"/>
-                          </w:rPr>
-                        </w:pPr>
+                        <w:proofErr w:type="gramStart"/>
                         <w:r>
-                          <w:fldChar w:fldCharType="begin"/>
+                          <w:t>{{ indirizzo</w:t>
                         </w:r>
+                        <w:proofErr w:type="gramEnd"/>
                         <w:r>
-                          <w:instrText xml:space="preserve"> MERGEFIELD  </w:instrText>
-                        </w:r>
-                        <w:r>
-                          <w:instrText>indirizzo</w:instrText>
-                        </w:r>
-                        <w:r>
-                          <w:instrText xml:space="preserve"> \* </w:instrText>
-                        </w:r>
-                        <w:r>
-                          <w:instrText xml:space="preserve">Upper </w:instrText>
-                        </w:r>
-                        <w:r>
-                          <w:instrText xml:space="preserve">\* MERGEFORMAT </w:instrText>
-                        </w:r>
-                        <w:r>
-                          <w:fldChar w:fldCharType="separate"/>
-                        </w:r>
-                        <w:r>
-                          <w:rPr>
-                            <w:noProof/>
-                          </w:rPr>
-                          <w:t>«VIA»</w:t>
-                        </w:r>
-                        <w:r>
-                          <w:rPr>
-                            <w:noProof/>
-                          </w:rPr>
-                          <w:fldChar w:fldCharType="end"/>
+                          <w:t xml:space="preserve"> }}</w:t>
                         </w:r>
                       </w:p>
                     </w:txbxContent>
                   </v:textbox>
                 </v:shape>
-                <v:shape id="_x0000_s1035" type="#_x0000_t202" style="position:absolute;left:30044;top:5038;width:16923;height:2807;visibility:visible;mso-wrap-style:square;v-text-anchor:top" o:gfxdata="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" filled="f" stroked="f">
+                <v:shape id="Casella di testo 31" o:spid="_x0000_s1035" type="#_x0000_t202" style="position:absolute;left:22824;top:5032;width:3828;height:2699;visibility:visible;mso-wrap-style:square;v-text-anchor:top" o:gfxdata="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" filled="f" stroked="f" strokeweight=".5pt">
                   <v:textbox>
                     <w:txbxContent>
                       <w:p>
                         <w:pPr>
-                          <w:rPr>
-                            <w:lang w:val="en-US"/>
-                          </w:rPr>
+                          <w:jc w:val="center"/>
                         </w:pPr>
+                        <w:proofErr w:type="gramStart"/>
                         <w:r>
-                          <w:fldChar w:fldCharType="begin"/>
+                          <w:t xml:space="preserve">{{ </w:t>
                         </w:r>
+                        <w:proofErr w:type="spellStart"/>
                         <w:r>
-                          <w:instrText xml:space="preserve"> MERGEFIELD  </w:instrText>
+                          <w:t>numero</w:t>
                         </w:r>
+                        <w:proofErr w:type="gramEnd"/>
                         <w:r>
-                          <w:instrText>telefono</w:instrText>
+                          <w:t>_civico</w:t>
                         </w:r>
+                        <w:proofErr w:type="spellEnd"/>
                         <w:r>
-                          <w:instrText xml:space="preserve"> \* </w:instrText>
-                        </w:r>
-                        <w:r>
-                          <w:instrText>Upper</w:instrText>
-                        </w:r>
-                        <w:r>
-                          <w:instrText xml:space="preserve"> \* MERGEFORMAT </w:instrText>
-                        </w:r>
-                        <w:r>
-                          <w:fldChar w:fldCharType="separate"/>
-                        </w:r>
-                        <w:r>
-                          <w:rPr>
-                            <w:noProof/>
-                          </w:rPr>
-                          <w:t>«telefono»</w:t>
-                        </w:r>
-                        <w:r>
-                          <w:rPr>
-                            <w:noProof/>
-                          </w:rPr>
-                          <w:fldChar w:fldCharType="end"/>
+                          <w:t>}}</w:t>
                         </w:r>
                       </w:p>
                     </w:txbxContent>
                   </v:textbox>
                 </v:shape>
-                <v:shape id="_x0000_s1036" type="#_x0000_t202" style="position:absolute;left:1803;top:7340;width:19362;height:2724;visibility:visible;mso-wrap-style:square;v-text-anchor:top" o:gfxdata="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" filled="f" stroked="f">
+                <v:shape id="Casella di testo 32" o:spid="_x0000_s1036" type="#_x0000_t202" style="position:absolute;left:27928;top:5032;width:17478;height:2702;visibility:visible;mso-wrap-style:square;v-text-anchor:top" o:gfxdata="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" filled="f" stroked="f" strokeweight=".5pt">
                   <v:textbox>
                     <w:txbxContent>
                       <w:p>
-                        <w:pPr>
-                          <w:rPr>
-                            <w:lang w:val="en-US"/>
-                          </w:rPr>
-                        </w:pPr>
+                        <w:proofErr w:type="gramStart"/>
                         <w:r>
-                          <w:fldChar w:fldCharType="begin"/>
+                          <w:t>{{ telefono</w:t>
                         </w:r>
+                        <w:proofErr w:type="gramEnd"/>
                         <w:r>
-                          <w:instrText xml:space="preserve"> MERGEFIELD  </w:instrText>
-                        </w:r>
-                        <w:r>
-                          <w:instrText>citta_di_nascita</w:instrText>
-                        </w:r>
-                        <w:r>
-                          <w:instrText xml:space="preserve"> \* </w:instrText>
-                        </w:r>
-                        <w:r>
-                          <w:instrText>Upper</w:instrText>
-                        </w:r>
-                        <w:r>
-                          <w:instrText xml:space="preserve">  \* MERGEFORMAT </w:instrText>
-                        </w:r>
-                        <w:r>
-                          <w:fldChar w:fldCharType="separate"/>
-                        </w:r>
-                        <w:r>
-                          <w:rPr>
-                            <w:noProof/>
-                          </w:rPr>
-                          <w:t>«citta_di_nascita»</w:t>
-                        </w:r>
-                        <w:r>
-                          <w:rPr>
-                            <w:noProof/>
-                          </w:rPr>
-                          <w:fldChar w:fldCharType="end"/>
+                          <w:t xml:space="preserve"> }}</w:t>
                         </w:r>
                       </w:p>
                     </w:txbxContent>
                   </v:textbox>
                 </v:shape>
-                <v:shape id="_x0000_s1037" type="#_x0000_t202" style="position:absolute;left:23575;top:7526;width:5220;height:2724;visibility:visible;mso-wrap-style:square;v-text-anchor:top" o:gfxdata="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" filled="f" stroked="f">
+                <v:shape id="Casella di testo 33" o:spid="_x0000_s1037" type="#_x0000_t202" style="position:absolute;top:7726;width:17478;height:2702;visibility:visible;mso-wrap-style:square;v-text-anchor:top" o:gfxdata="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" filled="f" stroked="f" strokeweight=".5pt">
                   <v:textbox>
                     <w:txbxContent>
                       <w:p>
-                        <w:pPr>
-                          <w:rPr>
-                            <w:lang w:val="en-US"/>
-                          </w:rPr>
-                        </w:pPr>
+                        <w:proofErr w:type="gramStart"/>
                         <w:r>
-                          <w:fldChar w:fldCharType="begin"/>
+                          <w:t xml:space="preserve">{{ </w:t>
                         </w:r>
+                        <w:proofErr w:type="spellStart"/>
                         <w:r>
-                          <w:instrText xml:space="preserve"> MERGEFIELD  </w:instrText>
+                          <w:t>citta</w:t>
                         </w:r>
+                        <w:proofErr w:type="gramEnd"/>
                         <w:r>
-                          <w:instrText>provincia_di_nascita</w:instrText>
+                          <w:t>_di_nascita</w:t>
                         </w:r>
+                        <w:proofErr w:type="spellEnd"/>
                         <w:r>
-                          <w:instrText xml:space="preserve"> \* </w:instrText>
-                        </w:r>
-                        <w:r>
-                          <w:instrText>Upper</w:instrText>
-                        </w:r>
-                        <w:r>
-                          <w:instrText xml:space="preserve">  \* MERGEFORMAT </w:instrText>
-                        </w:r>
-                        <w:r>
-                          <w:fldChar w:fldCharType="separate"/>
-                        </w:r>
-                        <w:r>
-                          <w:rPr>
-                            <w:noProof/>
-                          </w:rPr>
-                          <w:t>«provincia_di_nascita»</w:t>
-                        </w:r>
-                        <w:r>
-                          <w:rPr>
-                            <w:noProof/>
-                          </w:rPr>
-                          <w:fldChar w:fldCharType="end"/>
+                          <w:t xml:space="preserve"> }}</w:t>
                         </w:r>
                       </w:p>
                     </w:txbxContent>
                   </v:textbox>
                 </v:shape>
-                <v:shape id="_x0000_s1038" type="#_x0000_t202" style="position:absolute;left:30791;top:7402;width:14592;height:2806;visibility:visible;mso-wrap-style:square;v-text-anchor:top" o:gfxdata="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" filled="f" stroked="f">
+                <v:shape id="Casella di testo 34" o:spid="_x0000_s1038" type="#_x0000_t202" style="position:absolute;left:23037;top:7726;width:3898;height:2699;visibility:visible;mso-wrap-style:square;v-text-anchor:top" o:gfxdata="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" filled="f" stroked="f" strokeweight=".5pt">
                   <v:textbox>
                     <w:txbxContent>
                       <w:p>
-                        <w:pPr>
-                          <w:rPr>
-                            <w:lang w:val="en-US"/>
-                          </w:rPr>
-                        </w:pPr>
+                        <w:proofErr w:type="gramStart"/>
                         <w:r>
-                          <w:fldChar w:fldCharType="begin"/>
+                          <w:t xml:space="preserve">{{ </w:t>
                         </w:r>
+                        <w:proofErr w:type="spellStart"/>
                         <w:r>
-                          <w:instrText xml:space="preserve"> MERGEFIELD  </w:instrText>
+                          <w:t>provincia</w:t>
                         </w:r>
+                        <w:proofErr w:type="gramEnd"/>
                         <w:r>
-                          <w:instrText>data_di_nascita</w:instrText>
+                          <w:t>_di_nascita</w:t>
                         </w:r>
+                        <w:proofErr w:type="spellEnd"/>
                         <w:r>
-                          <w:instrText xml:space="preserve"> \* </w:instrText>
-                        </w:r>
-                        <w:r>
-                          <w:instrText>Upper</w:instrText>
-                        </w:r>
-                        <w:r>
-                          <w:instrText xml:space="preserve">  \* MERGEFORMAT </w:instrText>
-                        </w:r>
-                        <w:r>
-                          <w:fldChar w:fldCharType="separate"/>
-                        </w:r>
-                        <w:r>
-                          <w:rPr>
-                            <w:noProof/>
-                          </w:rPr>
-                          <w:t>«data_di_nascita»</w:t>
-                        </w:r>
-                        <w:r>
-                          <w:rPr>
-                            <w:noProof/>
-                          </w:rPr>
-                          <w:fldChar w:fldCharType="end"/>
+                          <w:t xml:space="preserve"> }}</w:t>
                         </w:r>
                       </w:p>
                     </w:txbxContent>
                   </v:textbox>
                 </v:shape>
-                <v:shape id="_x0000_s1039" type="#_x0000_t202" style="position:absolute;left:2923;top:9703;width:17602;height:2807;visibility:visible;mso-wrap-style:square;v-text-anchor:top" o:gfxdata="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" filled="f" stroked="f">
+                <v:shape id="Casella di testo 35" o:spid="_x0000_s1039" type="#_x0000_t202" style="position:absolute;left:29558;top:7726;width:17478;height:2702;visibility:visible;mso-wrap-style:square;v-text-anchor:top" o:gfxdata="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" filled="f" stroked="f" strokeweight=".5pt">
                   <v:textbox>
                     <w:txbxContent>
                       <w:p>
-                        <w:pPr>
-                          <w:rPr>
-                            <w:lang w:val="en-US"/>
-                          </w:rPr>
-                        </w:pPr>
+                        <w:proofErr w:type="gramStart"/>
                         <w:r>
-                          <w:fldChar w:fldCharType="begin"/>
+                          <w:t xml:space="preserve">{{ </w:t>
                         </w:r>
+                        <w:proofErr w:type="spellStart"/>
                         <w:r>
-                          <w:instrText xml:space="preserve"> MERGEFIELD  </w:instrText>
+                          <w:t>data</w:t>
                         </w:r>
+                        <w:proofErr w:type="gramEnd"/>
                         <w:r>
-                          <w:instrText>codice_fiscale</w:instrText>
+                          <w:t>_di_nascita</w:t>
                         </w:r>
+                        <w:proofErr w:type="spellEnd"/>
                         <w:r>
-                          <w:instrText xml:space="preserve"> \* </w:instrText>
-                        </w:r>
-                        <w:r>
-                          <w:instrText xml:space="preserve">Upper </w:instrText>
-                        </w:r>
-                        <w:r>
-                          <w:instrText xml:space="preserve">\* MERGEFORMAT </w:instrText>
-                        </w:r>
-                        <w:r>
-                          <w:fldChar w:fldCharType="separate"/>
-                        </w:r>
-                        <w:r>
-                          <w:rPr>
-                            <w:noProof/>
-                          </w:rPr>
-                          <w:t>«codice_fiscale»</w:t>
-                        </w:r>
-                        <w:r>
-                          <w:rPr>
-                            <w:noProof/>
-                          </w:rPr>
-                          <w:fldChar w:fldCharType="end"/>
+                          <w:t xml:space="preserve"> }}</w:t>
                         </w:r>
                       </w:p>
                     </w:txbxContent>
                   </v:textbox>
                 </v:shape>
-                <v:shape id="_x0000_s1040" type="#_x0000_t202" style="position:absolute;left:25503;top:10014;width:21863;height:2807;visibility:visible;mso-wrap-style:square;v-text-anchor:top" o:gfxdata="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" filled="f" stroked="f">
+                <v:shape id="Casella di testo 36" o:spid="_x0000_s1040" type="#_x0000_t202" style="position:absolute;left:1417;top:9923;width:17478;height:2702;visibility:visible;mso-wrap-style:square;v-text-anchor:top" o:gfxdata="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" filled="f" stroked="f" strokeweight=".5pt">
                   <v:textbox>
                     <w:txbxContent>
                       <w:p>
-                        <w:pPr>
-                          <w:rPr>
-                            <w:lang w:val="en-US"/>
-                          </w:rPr>
-                        </w:pPr>
+                        <w:proofErr w:type="gramStart"/>
                         <w:r>
-                          <w:fldChar w:fldCharType="begin"/>
+                          <w:t xml:space="preserve">{{ </w:t>
                         </w:r>
+                        <w:proofErr w:type="spellStart"/>
                         <w:r>
-                          <w:instrText xml:space="preserve"> MERGEFIELD  </w:instrText>
+                          <w:t>codice</w:t>
                         </w:r>
+                        <w:proofErr w:type="gramEnd"/>
                         <w:r>
-                          <w:instrText>email</w:instrText>
+                          <w:t>_fiscale</w:t>
                         </w:r>
+                        <w:proofErr w:type="spellEnd"/>
                         <w:r>
-                          <w:instrText xml:space="preserve"> \* </w:instrText>
-                        </w:r>
-                        <w:r>
-                          <w:instrText>Upper</w:instrText>
-                        </w:r>
-                        <w:r>
-                          <w:instrText xml:space="preserve">\* MERGEFORMAT </w:instrText>
-                        </w:r>
-                        <w:r>
-                          <w:fldChar w:fldCharType="separate"/>
-                        </w:r>
-                        <w:r>
-                          <w:rPr>
-                            <w:noProof/>
-                          </w:rPr>
-                          <w:t>«email»</w:t>
-                        </w:r>
-                        <w:r>
-                          <w:rPr>
-                            <w:noProof/>
-                          </w:rPr>
-                          <w:fldChar w:fldCharType="end"/>
+                          <w:t xml:space="preserve"> }}</w:t>
                         </w:r>
                       </w:p>
                     </w:txbxContent>
                   </v:textbox>
                 </v:shape>
-                <v:shape id="_x0000_s1041" type="#_x0000_t202" style="position:absolute;left:4043;top:12192;width:17659;height:2806;visibility:visible;mso-wrap-style:square;v-text-anchor:top" o:gfxdata="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" filled="f" stroked="f">
+                <v:shape id="Casella di testo 37" o:spid="_x0000_s1041" type="#_x0000_t202" style="position:absolute;left:25447;top:9923;width:17478;height:2702;visibility:visible;mso-wrap-style:square;v-text-anchor:top" o:gfxdata="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" filled="f" stroked="f" strokeweight=".5pt">
                   <v:textbox>
                     <w:txbxContent>
                       <w:p>
-                        <w:pPr>
-                          <w:rPr>
-                            <w:lang w:val="en-US"/>
-                          </w:rPr>
-                        </w:pPr>
+                        <w:proofErr w:type="gramStart"/>
                         <w:r>
-                          <w:fldChar w:fldCharType="begin"/>
+                          <w:t>{{ email</w:t>
                         </w:r>
+                        <w:proofErr w:type="gramEnd"/>
                         <w:r>
-                          <w:instrText xml:space="preserve"> MERGEFIELD  </w:instrText>
-                        </w:r>
-                        <w:r>
-                          <w:instrText>professione</w:instrText>
-                        </w:r>
-                        <w:r>
-                          <w:instrText xml:space="preserve"> \* </w:instrText>
-                        </w:r>
-                        <w:r>
-                          <w:instrText>Upp</w:instrText>
-                        </w:r>
-                        <w:r>
-                          <w:instrText xml:space="preserve">er  \* MERGEFORMAT </w:instrText>
-                        </w:r>
-                        <w:r>
-                          <w:fldChar w:fldCharType="separate"/>
-                        </w:r>
-                        <w:r>
-                          <w:rPr>
-                            <w:noProof/>
-                          </w:rPr>
-                          <w:t>«professione»</w:t>
-                        </w:r>
-                        <w:r>
-                          <w:rPr>
-                            <w:noProof/>
-                          </w:rPr>
-                          <w:fldChar w:fldCharType="end"/>
+                          <w:t xml:space="preserve"> }}</w:t>
                         </w:r>
                       </w:p>
                     </w:txbxContent>
                   </v:textbox>
                 </v:shape>
-                <v:shape id="_x0000_s1042" type="#_x0000_t202" style="position:absolute;left:28116;top:12254;width:17716;height:2806;visibility:visible;mso-wrap-style:square;v-text-anchor:top" o:gfxdata="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" filled="f" stroked="f">
+                <v:shape id="Casella di testo 38" o:spid="_x0000_s1042" type="#_x0000_t202" style="position:absolute;left:3260;top:12617;width:17478;height:2702;visibility:visible;mso-wrap-style:square;v-text-anchor:top" o:gfxdata="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" filled="f" stroked="f" strokeweight=".5pt">
                   <v:textbox>
                     <w:txbxContent>
                       <w:p>
-                        <w:pPr>
-                          <w:rPr>
-                            <w:lang w:val="en-US"/>
-                          </w:rPr>
-                        </w:pPr>
+                        <w:proofErr w:type="gramStart"/>
                         <w:r>
-                          <w:fldChar w:fldCharType="begin"/>
+                          <w:t>{{ professione</w:t>
                         </w:r>
+                        <w:proofErr w:type="gramEnd"/>
                         <w:r>
-                          <w:instrText xml:space="preserve"> MERGEFIELD  </w:instrText>
-                        </w:r>
-                        <w:r>
-                          <w:instrText>documento_di_riconoscimento</w:instrText>
-                        </w:r>
-                        <w:r>
-                          <w:instrText xml:space="preserve"> \* </w:instrText>
-                        </w:r>
-                        <w:r>
-                          <w:instrText>Upp</w:instrText>
-                        </w:r>
-                        <w:r>
-                          <w:instrText xml:space="preserve">er  \* MERGEFORMAT </w:instrText>
-                        </w:r>
-                        <w:r>
-                          <w:fldChar w:fldCharType="separate"/>
-                        </w:r>
-                        <w:r>
-                          <w:rPr>
-                            <w:noProof/>
-                          </w:rPr>
-                          <w:t>«documento_di_riconoscimento»</w:t>
-                        </w:r>
-                        <w:r>
-                          <w:rPr>
-                            <w:noProof/>
-                          </w:rPr>
-                          <w:fldChar w:fldCharType="end"/>
+                          <w:t xml:space="preserve"> }}</w:t>
                         </w:r>
                       </w:p>
                     </w:txbxContent>
                   </v:textbox>
                 </v:shape>
-                <v:shape id="_x0000_s1043" type="#_x0000_t202" style="position:absolute;left:23575;top:4914;width:5505;height:2806;visibility:visible;mso-wrap-style:square;v-text-anchor:top" o:gfxdata="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" filled="f" stroked="f">
+                <v:shape id="Casella di testo 39" o:spid="_x0000_s1043" type="#_x0000_t202" style="position:absolute;left:26935;top:12617;width:21620;height:2699;visibility:visible;mso-wrap-style:square;v-text-anchor:top" o:gfxdata="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" filled="f" stroked="f" strokeweight=".5pt">
                   <v:textbox>
                     <w:txbxContent>
                       <w:p>
-                        <w:pPr>
-                          <w:rPr>
-                            <w:lang w:val="en-US"/>
-                          </w:rPr>
-                        </w:pPr>
+                        <w:proofErr w:type="gramStart"/>
                         <w:r>
-                          <w:fldChar w:fldCharType="begin"/>
+                          <w:t xml:space="preserve">{{ </w:t>
                         </w:r>
+                        <w:proofErr w:type="spellStart"/>
                         <w:r>
-                          <w:instrText xml:space="preserve"> MERGEFIELD  numero_civico \* Upper  \* MERGEFORMAT </w:instrText>
+                          <w:t>documento</w:t>
                         </w:r>
+                        <w:proofErr w:type="gramEnd"/>
                         <w:r>
-                          <w:fldChar w:fldCharType="separate"/>
+                          <w:t>_di_riconoscimento</w:t>
                         </w:r>
+                        <w:proofErr w:type="spellEnd"/>
                         <w:r>
-                          <w:rPr>
-                            <w:noProof/>
-                          </w:rPr>
-                          <w:t>«NUMER</w:t>
+                          <w:t xml:space="preserve"> }}</w:t>
                         </w:r>
-                        <w:bookmarkStart w:id="1" w:name="_GoBack"/>
-                        <w:r>
-                          <w:rPr>
-                            <w:noProof/>
-                          </w:rPr>
-                          <w:t>O_CIVICO»</w:t>
-                        </w:r>
-                        <w:r>
-                          <w:rPr>
-                            <w:noProof/>
-                          </w:rPr>
-                          <w:fldChar w:fldCharType="end"/>
-                        </w:r>
-                        <w:bookmarkEnd w:id="1"/>
                       </w:p>
                     </w:txbxContent>
                   </v:textbox>
                 </v:shape>
-                <w10:wrap type="square"/>
               </v:group>
             </w:pict>
           </mc:Fallback>
@@ -2577,7 +1664,7 @@
         <mc:AlternateContent>
           <mc:Choice Requires="wps">
             <w:drawing>
-              <wp:anchor distT="0" distB="0" distL="114300" distR="114300" simplePos="0" relativeHeight="251680768" behindDoc="1" locked="0" layoutInCell="1" allowOverlap="1" wp14:anchorId="540C662E" wp14:editId="7AB8D8E9">
+              <wp:anchor distT="0" distB="0" distL="114300" distR="114300" simplePos="0" relativeHeight="251678720" behindDoc="1" locked="0" layoutInCell="1" allowOverlap="1" wp14:anchorId="540C662E" wp14:editId="7AB8D8E9">
                 <wp:simplePos x="0" y="0"/>
                 <wp:positionH relativeFrom="column">
                   <wp:posOffset>-8255</wp:posOffset>
@@ -2639,6 +1726,7 @@
                                 <w:szCs w:val="24"/>
                               </w:rPr>
                             </w:pPr>
+                            <w:proofErr w:type="gramStart"/>
                             <w:r>
                               <w:rPr>
                                 <w:rFonts w:ascii="Arial Narrow" w:hAnsi="Arial Narrow"/>
@@ -2655,8 +1743,18 @@
                                 <w:color w:val="000000"/>
                                 <w:szCs w:val="24"/>
                               </w:rPr>
-                              <w:t xml:space="preserve">  ……………………….……………………… </w:t>
+                              <w:t xml:space="preserve">  …</w:t>
                             </w:r>
+                            <w:proofErr w:type="gramEnd"/>
+                            <w:r>
+                              <w:rPr>
+                                <w:rFonts w:ascii="Arial Narrow" w:hAnsi="Arial Narrow"/>
+                                <w:color w:val="000000"/>
+                                <w:szCs w:val="24"/>
+                              </w:rPr>
+                              <w:t xml:space="preserve">…………………….……………………… </w:t>
+                            </w:r>
+                            <w:proofErr w:type="gramStart"/>
                             <w:r>
                               <w:rPr>
                                 <w:rFonts w:ascii="Arial Narrow" w:hAnsi="Arial Narrow"/>
@@ -2673,7 +1771,60 @@
                                 <w:color w:val="000000"/>
                                 <w:szCs w:val="24"/>
                               </w:rPr>
-                              <w:t xml:space="preserve">  ………………………………………..</w:t>
+                              <w:t xml:space="preserve">  …</w:t>
+                            </w:r>
+                            <w:proofErr w:type="gramEnd"/>
+                            <w:r>
+                              <w:rPr>
+                                <w:rFonts w:ascii="Arial Narrow" w:hAnsi="Arial Narrow"/>
+                                <w:color w:val="000000"/>
+                                <w:szCs w:val="24"/>
+                              </w:rPr>
+                              <w:t>……………………………………..</w:t>
+                            </w:r>
+                          </w:p>
+                          <w:p>
+                            <w:pPr>
+                              <w:autoSpaceDE w:val="0"/>
+                              <w:autoSpaceDN w:val="0"/>
+                              <w:adjustRightInd w:val="0"/>
+                              <w:spacing w:line="408" w:lineRule="auto"/>
+                              <w:rPr>
+                                <w:rFonts w:ascii="Arial Narrow" w:hAnsi="Arial Narrow"/>
+                                <w:szCs w:val="24"/>
+                              </w:rPr>
+                            </w:pPr>
+                            <w:proofErr w:type="gramStart"/>
+                            <w:r>
+                              <w:rPr>
+                                <w:rFonts w:ascii="Arial Narrow" w:hAnsi="Arial Narrow"/>
+                                <w:szCs w:val="24"/>
+                              </w:rPr>
+                              <w:t>Residente  …</w:t>
+                            </w:r>
+                            <w:proofErr w:type="gramEnd"/>
+                            <w:r>
+                              <w:rPr>
+                                <w:rFonts w:ascii="Arial Narrow" w:hAnsi="Arial Narrow"/>
+                                <w:szCs w:val="24"/>
+                              </w:rPr>
+                              <w:t xml:space="preserve">……………..…………………………………………..  </w:t>
+                            </w:r>
+                            <w:proofErr w:type="gramStart"/>
+                            <w:r>
+                              <w:rPr>
+                                <w:rFonts w:ascii="Arial Narrow" w:hAnsi="Arial Narrow"/>
+                                <w:szCs w:val="24"/>
+                              </w:rPr>
+                              <w:t>C.A.P  …</w:t>
+                            </w:r>
+                            <w:proofErr w:type="gramEnd"/>
+                            <w:r>
+                              <w:rPr>
+                                <w:rFonts w:ascii="Arial Narrow" w:hAnsi="Arial Narrow"/>
+                                <w:szCs w:val="24"/>
+                              </w:rPr>
+                              <w:t>…………………….….</w:t>
                             </w:r>
                           </w:p>
                           <w:p>
@@ -2692,14 +1843,39 @@
                                 <w:rFonts w:ascii="Arial Narrow" w:hAnsi="Arial Narrow"/>
                                 <w:szCs w:val="24"/>
                               </w:rPr>
-                              <w:t xml:space="preserve">Residente  ………………..…………………………………………..  </w:t>
+                              <w:t>Via ……………………</w:t>
                             </w:r>
+                            <w:proofErr w:type="gramStart"/>
                             <w:r>
                               <w:rPr>
                                 <w:rFonts w:ascii="Arial Narrow" w:hAnsi="Arial Narrow"/>
                                 <w:szCs w:val="24"/>
                               </w:rPr>
-                              <w:t>C.A.P  ……………………….….</w:t>
+                              <w:t>…….</w:t>
+                            </w:r>
+                            <w:proofErr w:type="gramEnd"/>
+                            <w:r>
+                              <w:rPr>
+                                <w:rFonts w:ascii="Arial Narrow" w:hAnsi="Arial Narrow"/>
+                                <w:szCs w:val="24"/>
+                              </w:rPr>
+                              <w:t>.……….………………….  N°…</w:t>
+                            </w:r>
+                            <w:proofErr w:type="gramStart"/>
+                            <w:r>
+                              <w:rPr>
+                                <w:rFonts w:ascii="Arial Narrow" w:hAnsi="Arial Narrow"/>
+                                <w:szCs w:val="24"/>
+                              </w:rPr>
+                              <w:t>…….</w:t>
+                            </w:r>
+                            <w:proofErr w:type="gramEnd"/>
+                            <w:r>
+                              <w:rPr>
+                                <w:rFonts w:ascii="Arial Narrow" w:hAnsi="Arial Narrow"/>
+                                <w:szCs w:val="24"/>
+                              </w:rPr>
+                              <w:t>. Tel.  …….…………………….….</w:t>
                             </w:r>
                           </w:p>
                           <w:p>
@@ -2718,26 +1894,23 @@
                                 <w:rFonts w:ascii="Arial Narrow" w:hAnsi="Arial Narrow"/>
                                 <w:szCs w:val="24"/>
                               </w:rPr>
-                              <w:t>Via …………………………..……….………………….  N°……….. Tel.  …….…………………….….</w:t>
+                              <w:t xml:space="preserve">Nato </w:t>
                             </w:r>
-                          </w:p>
-                          <w:p>
-                            <w:pPr>
-                              <w:autoSpaceDE w:val="0"/>
-                              <w:autoSpaceDN w:val="0"/>
-                              <w:adjustRightInd w:val="0"/>
-                              <w:spacing w:line="408" w:lineRule="auto"/>
-                              <w:rPr>
-                                <w:rFonts w:ascii="Arial Narrow" w:hAnsi="Arial Narrow"/>
-                                <w:szCs w:val="24"/>
-                              </w:rPr>
-                            </w:pPr>
+                            <w:proofErr w:type="gramStart"/>
                             <w:r>
                               <w:rPr>
                                 <w:rFonts w:ascii="Arial Narrow" w:hAnsi="Arial Narrow"/>
                                 <w:szCs w:val="24"/>
                               </w:rPr>
-                              <w:t>Nato a  ……..…………………………………………  (</w:t>
+                              <w:t>a  …….</w:t>
+                            </w:r>
+                            <w:proofErr w:type="gramEnd"/>
+                            <w:r>
+                              <w:rPr>
+                                <w:rFonts w:ascii="Arial Narrow" w:hAnsi="Arial Narrow"/>
+                                <w:szCs w:val="24"/>
+                              </w:rPr>
+                              <w:t>.…………………………………………  (</w:t>
                             </w:r>
                             <w:proofErr w:type="spellStart"/>
                             <w:r>
@@ -2753,7 +1926,23 @@
                                 <w:rFonts w:ascii="Arial Narrow" w:hAnsi="Arial Narrow"/>
                                 <w:szCs w:val="24"/>
                               </w:rPr>
-                              <w:t>.  ……….  ) Il  ……..………..…………….…….</w:t>
+                              <w:t xml:space="preserve">.  ……….  ) </w:t>
+                            </w:r>
+                            <w:proofErr w:type="gramStart"/>
+                            <w:r>
+                              <w:rPr>
+                                <w:rFonts w:ascii="Arial Narrow" w:hAnsi="Arial Narrow"/>
+                                <w:szCs w:val="24"/>
+                              </w:rPr>
+                              <w:t>Il  …….</w:t>
+                            </w:r>
+                            <w:proofErr w:type="gramEnd"/>
+                            <w:r>
+                              <w:rPr>
+                                <w:rFonts w:ascii="Arial Narrow" w:hAnsi="Arial Narrow"/>
+                                <w:szCs w:val="24"/>
+                              </w:rPr>
+                              <w:t>.………..…………….…….</w:t>
                             </w:r>
                           </w:p>
                           <w:p>
@@ -2788,7 +1977,23 @@
                                 <w:rFonts w:ascii="Arial Narrow" w:hAnsi="Arial Narrow"/>
                                 <w:szCs w:val="24"/>
                               </w:rPr>
-                              <w:t>……………………………………………... e – mail…………….…………………………………...</w:t>
+                              <w:t>……………………………………………... e – mail………</w:t>
+                            </w:r>
+                            <w:proofErr w:type="gramStart"/>
+                            <w:r>
+                              <w:rPr>
+                                <w:rFonts w:ascii="Arial Narrow" w:hAnsi="Arial Narrow"/>
+                                <w:szCs w:val="24"/>
+                              </w:rPr>
+                              <w:t>…….</w:t>
+                            </w:r>
+                            <w:proofErr w:type="gramEnd"/>
+                            <w:r>
+                              <w:rPr>
+                                <w:rFonts w:ascii="Arial Narrow" w:hAnsi="Arial Narrow"/>
+                                <w:szCs w:val="24"/>
+                              </w:rPr>
+                              <w:t>…………………………………...</w:t>
                             </w:r>
                           </w:p>
                           <w:p>
@@ -2802,12 +2007,37 @@
                                 <w:szCs w:val="24"/>
                               </w:rPr>
                             </w:pPr>
+                            <w:proofErr w:type="gramStart"/>
                             <w:r>
                               <w:rPr>
                                 <w:rFonts w:ascii="Arial Narrow" w:hAnsi="Arial Narrow"/>
                                 <w:szCs w:val="24"/>
                               </w:rPr>
-                              <w:t>Professione  ………………………….…………..……..  Documento  ………………..………………………</w:t>
+                              <w:t>Professione  …</w:t>
+                            </w:r>
+                            <w:proofErr w:type="gramEnd"/>
+                            <w:r>
+                              <w:rPr>
+                                <w:rFonts w:ascii="Arial Narrow" w:hAnsi="Arial Narrow"/>
+                                <w:szCs w:val="24"/>
+                              </w:rPr>
+                              <w:t xml:space="preserve">……………………….…………..……..  </w:t>
+                            </w:r>
+                            <w:proofErr w:type="gramStart"/>
+                            <w:r>
+                              <w:rPr>
+                                <w:rFonts w:ascii="Arial Narrow" w:hAnsi="Arial Narrow"/>
+                                <w:szCs w:val="24"/>
+                              </w:rPr>
+                              <w:t>Documento  …</w:t>
+                            </w:r>
+                            <w:proofErr w:type="gramEnd"/>
+                            <w:r>
+                              <w:rPr>
+                                <w:rFonts w:ascii="Arial Narrow" w:hAnsi="Arial Narrow"/>
+                                <w:szCs w:val="24"/>
+                              </w:rPr>
+                              <w:t>……………..………………………</w:t>
                             </w:r>
                           </w:p>
                           <w:p>
@@ -2844,13 +2074,41 @@
                                 <w:szCs w:val="24"/>
                               </w:rPr>
                             </w:pPr>
+                            <w:proofErr w:type="gramStart"/>
                             <w:r>
                               <w:rPr>
                                 <w:rFonts w:ascii="Arial Narrow" w:hAnsi="Arial Narrow"/>
                                 <w:color w:val="000000"/>
                                 <w:szCs w:val="24"/>
                               </w:rPr>
-                              <w:t>Cognome  …………………………….……….………….…………    Residente ……………….…………………………………...……….</w:t>
+                              <w:t>Cognome  …</w:t>
+                            </w:r>
+                            <w:proofErr w:type="gramEnd"/>
+                            <w:r>
+                              <w:rPr>
+                                <w:rFonts w:ascii="Arial Narrow" w:hAnsi="Arial Narrow"/>
+                                <w:color w:val="000000"/>
+                                <w:szCs w:val="24"/>
+                              </w:rPr>
+                              <w:t>………………………….……….………….…………    Residente …………</w:t>
+                            </w:r>
+                            <w:proofErr w:type="gramStart"/>
+                            <w:r>
+                              <w:rPr>
+                                <w:rFonts w:ascii="Arial Narrow" w:hAnsi="Arial Narrow"/>
+                                <w:color w:val="000000"/>
+                                <w:szCs w:val="24"/>
+                              </w:rPr>
+                              <w:t>…….</w:t>
+                            </w:r>
+                            <w:proofErr w:type="gramEnd"/>
+                            <w:r>
+                              <w:rPr>
+                                <w:rFonts w:ascii="Arial Narrow" w:hAnsi="Arial Narrow"/>
+                                <w:color w:val="000000"/>
+                                <w:szCs w:val="24"/>
+                              </w:rPr>
+                              <w:t>…………………………………...……….</w:t>
                             </w:r>
                           </w:p>
                           <w:p>
@@ -2867,14 +2125,62 @@
                                 <w:rFonts w:ascii="Arial Narrow" w:hAnsi="Arial Narrow"/>
                                 <w:szCs w:val="24"/>
                               </w:rPr>
-                              <w:t xml:space="preserve">Via …………………..………..……….……………..……….  N°….……..   </w:t>
+                              <w:t>Via ……………</w:t>
+                            </w:r>
+                            <w:proofErr w:type="gramStart"/>
+                            <w:r>
+                              <w:rPr>
+                                <w:rFonts w:ascii="Arial Narrow" w:hAnsi="Arial Narrow"/>
+                                <w:szCs w:val="24"/>
+                              </w:rPr>
+                              <w:t>…….</w:t>
+                            </w:r>
+                            <w:proofErr w:type="gramEnd"/>
+                            <w:r>
+                              <w:rPr>
+                                <w:rFonts w:ascii="Arial Narrow" w:hAnsi="Arial Narrow"/>
+                                <w:szCs w:val="24"/>
+                              </w:rPr>
+                              <w:t>.………..……….……………..……….  N</w:t>
+                            </w:r>
+                            <w:proofErr w:type="gramStart"/>
+                            <w:r>
+                              <w:rPr>
+                                <w:rFonts w:ascii="Arial Narrow" w:hAnsi="Arial Narrow"/>
+                                <w:szCs w:val="24"/>
+                              </w:rPr>
+                              <w:t>°….</w:t>
+                            </w:r>
+                            <w:proofErr w:type="gramEnd"/>
+                            <w:r>
+                              <w:rPr>
+                                <w:rFonts w:ascii="Arial Narrow" w:hAnsi="Arial Narrow"/>
+                                <w:szCs w:val="24"/>
+                              </w:rPr>
+                              <w:t xml:space="preserve">……..   </w:t>
                             </w:r>
                             <w:r>
                               <w:rPr>
                                 <w:rFonts w:ascii="Arial Narrow" w:hAnsi="Arial Narrow"/>
                                 <w:szCs w:val="24"/>
                               </w:rPr>
-                              <w:t xml:space="preserve">C.A.P…….………….    </w:t>
+                              <w:t>C.A.P</w:t>
+                            </w:r>
+                            <w:proofErr w:type="gramStart"/>
+                            <w:r>
+                              <w:rPr>
+                                <w:rFonts w:ascii="Arial Narrow" w:hAnsi="Arial Narrow"/>
+                                <w:szCs w:val="24"/>
+                              </w:rPr>
+                              <w:t>…….</w:t>
+                            </w:r>
+                            <w:proofErr w:type="gramEnd"/>
+                            <w:r>
+                              <w:rPr>
+                                <w:rFonts w:ascii="Arial Narrow" w:hAnsi="Arial Narrow"/>
+                                <w:szCs w:val="24"/>
+                              </w:rPr>
+                              <w:t xml:space="preserve">………….    </w:t>
                             </w:r>
                             <w:r>
                               <w:rPr>
@@ -2930,7 +2236,7 @@
           </mc:Choice>
           <mc:Fallback>
             <w:pict>
-              <v:shape w14:anchorId="540C662E" id="Text Box 4" o:spid="_x0000_s1044" type="#_x0000_t202" style="position:absolute;margin-left:-.65pt;margin-top:.75pt;width:540pt;height:187.25pt;z-index:-251635712;visibility:visible;mso-wrap-style:square;mso-width-percent:0;mso-height-percent:0;mso-wrap-distance-left:9pt;mso-wrap-distance-top:0;mso-wrap-distance-right:9pt;mso-wrap-distance-bottom:0;mso-position-horizontal:absolute;mso-position-horizontal-relative:text;mso-position-vertical:absolute;mso-position-vertical-relative:text;mso-width-percent:0;mso-height-percent:0;mso-width-relative:page;mso-height-relative:page;v-text-anchor:top" o:gfxdata="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" stroked="f">
+              <v:shape w14:anchorId="540C662E" id="Text Box 4" o:spid="_x0000_s1044" type="#_x0000_t202" style="position:absolute;margin-left:-.65pt;margin-top:.75pt;width:540pt;height:187.25pt;z-index:-251637760;visibility:visible;mso-wrap-style:square;mso-width-percent:0;mso-height-percent:0;mso-wrap-distance-left:9pt;mso-wrap-distance-top:0;mso-wrap-distance-right:9pt;mso-wrap-distance-bottom:0;mso-position-horizontal:absolute;mso-position-horizontal-relative:text;mso-position-vertical:absolute;mso-position-vertical-relative:text;mso-width-percent:0;mso-height-percent:0;mso-width-relative:page;mso-height-relative:page;v-text-anchor:top" o:gfxdata="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" stroked="f">
                 <v:textbox>
                   <w:txbxContent>
                     <w:p>
@@ -2945,6 +2251,7 @@
                           <w:szCs w:val="24"/>
                         </w:rPr>
                       </w:pPr>
+                      <w:proofErr w:type="gramStart"/>
                       <w:r>
                         <w:rPr>
                           <w:rFonts w:ascii="Arial Narrow" w:hAnsi="Arial Narrow"/>
@@ -2961,8 +2268,18 @@
                           <w:color w:val="000000"/>
                           <w:szCs w:val="24"/>
                         </w:rPr>
-                        <w:t xml:space="preserve">  ……………………….……………………… </w:t>
+                        <w:t xml:space="preserve">  …</w:t>
                       </w:r>
+                      <w:proofErr w:type="gramEnd"/>
+                      <w:r>
+                        <w:rPr>
+                          <w:rFonts w:ascii="Arial Narrow" w:hAnsi="Arial Narrow"/>
+                          <w:color w:val="000000"/>
+                          <w:szCs w:val="24"/>
+                        </w:rPr>
+                        <w:t xml:space="preserve">…………………….……………………… </w:t>
+                      </w:r>
+                      <w:proofErr w:type="gramStart"/>
                       <w:r>
                         <w:rPr>
                           <w:rFonts w:ascii="Arial Narrow" w:hAnsi="Arial Narrow"/>
@@ -2979,7 +2296,60 @@
                           <w:color w:val="000000"/>
                           <w:szCs w:val="24"/>
                         </w:rPr>
-                        <w:t xml:space="preserve">  ………………………………………..</w:t>
+                        <w:t xml:space="preserve">  …</w:t>
+                      </w:r>
+                      <w:proofErr w:type="gramEnd"/>
+                      <w:r>
+                        <w:rPr>
+                          <w:rFonts w:ascii="Arial Narrow" w:hAnsi="Arial Narrow"/>
+                          <w:color w:val="000000"/>
+                          <w:szCs w:val="24"/>
+                        </w:rPr>
+                        <w:t>……………………………………..</w:t>
+                      </w:r>
+                    </w:p>
+                    <w:p>
+                      <w:pPr>
+                        <w:autoSpaceDE w:val="0"/>
+                        <w:autoSpaceDN w:val="0"/>
+                        <w:adjustRightInd w:val="0"/>
+                        <w:spacing w:line="408" w:lineRule="auto"/>
+                        <w:rPr>
+                          <w:rFonts w:ascii="Arial Narrow" w:hAnsi="Arial Narrow"/>
+                          <w:szCs w:val="24"/>
+                        </w:rPr>
+                      </w:pPr>
+                      <w:proofErr w:type="gramStart"/>
+                      <w:r>
+                        <w:rPr>
+                          <w:rFonts w:ascii="Arial Narrow" w:hAnsi="Arial Narrow"/>
+                          <w:szCs w:val="24"/>
+                        </w:rPr>
+                        <w:t>Residente  …</w:t>
+                      </w:r>
+                      <w:proofErr w:type="gramEnd"/>
+                      <w:r>
+                        <w:rPr>
+                          <w:rFonts w:ascii="Arial Narrow" w:hAnsi="Arial Narrow"/>
+                          <w:szCs w:val="24"/>
+                        </w:rPr>
+                        <w:t xml:space="preserve">……………..…………………………………………..  </w:t>
+                      </w:r>
+                      <w:proofErr w:type="gramStart"/>
+                      <w:r>
+                        <w:rPr>
+                          <w:rFonts w:ascii="Arial Narrow" w:hAnsi="Arial Narrow"/>
+                          <w:szCs w:val="24"/>
+                        </w:rPr>
+                        <w:t>C.A.P  …</w:t>
+                      </w:r>
+                      <w:proofErr w:type="gramEnd"/>
+                      <w:r>
+                        <w:rPr>
+                          <w:rFonts w:ascii="Arial Narrow" w:hAnsi="Arial Narrow"/>
+                          <w:szCs w:val="24"/>
+                        </w:rPr>
+                        <w:t>…………………….….</w:t>
                       </w:r>
                     </w:p>
                     <w:p>
@@ -2998,14 +2368,39 @@
                           <w:rFonts w:ascii="Arial Narrow" w:hAnsi="Arial Narrow"/>
                           <w:szCs w:val="24"/>
                         </w:rPr>
-                        <w:t xml:space="preserve">Residente  ………………..…………………………………………..  </w:t>
+                        <w:t>Via ……………………</w:t>
                       </w:r>
+                      <w:proofErr w:type="gramStart"/>
                       <w:r>
                         <w:rPr>
                           <w:rFonts w:ascii="Arial Narrow" w:hAnsi="Arial Narrow"/>
                           <w:szCs w:val="24"/>
                         </w:rPr>
-                        <w:t>C.A.P  ……………………….….</w:t>
+                        <w:t>…….</w:t>
+                      </w:r>
+                      <w:proofErr w:type="gramEnd"/>
+                      <w:r>
+                        <w:rPr>
+                          <w:rFonts w:ascii="Arial Narrow" w:hAnsi="Arial Narrow"/>
+                          <w:szCs w:val="24"/>
+                        </w:rPr>
+                        <w:t>.……….………………….  N°…</w:t>
+                      </w:r>
+                      <w:proofErr w:type="gramStart"/>
+                      <w:r>
+                        <w:rPr>
+                          <w:rFonts w:ascii="Arial Narrow" w:hAnsi="Arial Narrow"/>
+                          <w:szCs w:val="24"/>
+                        </w:rPr>
+                        <w:t>…….</w:t>
+                      </w:r>
+                      <w:proofErr w:type="gramEnd"/>
+                      <w:r>
+                        <w:rPr>
+                          <w:rFonts w:ascii="Arial Narrow" w:hAnsi="Arial Narrow"/>
+                          <w:szCs w:val="24"/>
+                        </w:rPr>
+                        <w:t>. Tel.  …….…………………….….</w:t>
                       </w:r>
                     </w:p>
                     <w:p>
@@ -3024,26 +2419,23 @@
                           <w:rFonts w:ascii="Arial Narrow" w:hAnsi="Arial Narrow"/>
                           <w:szCs w:val="24"/>
                         </w:rPr>
-                        <w:t>Via …………………………..……….………………….  N°……….. Tel.  …….…………………….….</w:t>
+                        <w:t xml:space="preserve">Nato </w:t>
                       </w:r>
-                    </w:p>
-                    <w:p>
-                      <w:pPr>
-                        <w:autoSpaceDE w:val="0"/>
-                        <w:autoSpaceDN w:val="0"/>
-                        <w:adjustRightInd w:val="0"/>
-                        <w:spacing w:line="408" w:lineRule="auto"/>
-                        <w:rPr>
-                          <w:rFonts w:ascii="Arial Narrow" w:hAnsi="Arial Narrow"/>
-                          <w:szCs w:val="24"/>
-                        </w:rPr>
-                      </w:pPr>
+                      <w:proofErr w:type="gramStart"/>
                       <w:r>
                         <w:rPr>
                           <w:rFonts w:ascii="Arial Narrow" w:hAnsi="Arial Narrow"/>
                           <w:szCs w:val="24"/>
                         </w:rPr>
-                        <w:t>Nato a  ……..…………………………………………  (</w:t>
+                        <w:t>a  …….</w:t>
+                      </w:r>
+                      <w:proofErr w:type="gramEnd"/>
+                      <w:r>
+                        <w:rPr>
+                          <w:rFonts w:ascii="Arial Narrow" w:hAnsi="Arial Narrow"/>
+                          <w:szCs w:val="24"/>
+                        </w:rPr>
+                        <w:t>.…………………………………………  (</w:t>
                       </w:r>
                       <w:proofErr w:type="spellStart"/>
                       <w:r>
@@ -3059,7 +2451,23 @@
                           <w:rFonts w:ascii="Arial Narrow" w:hAnsi="Arial Narrow"/>
                           <w:szCs w:val="24"/>
                         </w:rPr>
-                        <w:t>.  ……….  ) Il  ……..………..…………….…….</w:t>
+                        <w:t xml:space="preserve">.  ……….  ) </w:t>
+                      </w:r>
+                      <w:proofErr w:type="gramStart"/>
+                      <w:r>
+                        <w:rPr>
+                          <w:rFonts w:ascii="Arial Narrow" w:hAnsi="Arial Narrow"/>
+                          <w:szCs w:val="24"/>
+                        </w:rPr>
+                        <w:t>Il  …….</w:t>
+                      </w:r>
+                      <w:proofErr w:type="gramEnd"/>
+                      <w:r>
+                        <w:rPr>
+                          <w:rFonts w:ascii="Arial Narrow" w:hAnsi="Arial Narrow"/>
+                          <w:szCs w:val="24"/>
+                        </w:rPr>
+                        <w:t>.………..…………….…….</w:t>
                       </w:r>
                     </w:p>
                     <w:p>
@@ -3094,7 +2502,23 @@
                           <w:rFonts w:ascii="Arial Narrow" w:hAnsi="Arial Narrow"/>
                           <w:szCs w:val="24"/>
                         </w:rPr>
-                        <w:t>……………………………………………... e – mail…………….…………………………………...</w:t>
+                        <w:t>……………………………………………... e – mail………</w:t>
+                      </w:r>
+                      <w:proofErr w:type="gramStart"/>
+                      <w:r>
+                        <w:rPr>
+                          <w:rFonts w:ascii="Arial Narrow" w:hAnsi="Arial Narrow"/>
+                          <w:szCs w:val="24"/>
+                        </w:rPr>
+                        <w:t>…….</w:t>
+                      </w:r>
+                      <w:proofErr w:type="gramEnd"/>
+                      <w:r>
+                        <w:rPr>
+                          <w:rFonts w:ascii="Arial Narrow" w:hAnsi="Arial Narrow"/>
+                          <w:szCs w:val="24"/>
+                        </w:rPr>
+                        <w:t>…………………………………...</w:t>
                       </w:r>
                     </w:p>
                     <w:p>
@@ -3108,12 +2532,37 @@
                           <w:szCs w:val="24"/>
                         </w:rPr>
                       </w:pPr>
+                      <w:proofErr w:type="gramStart"/>
                       <w:r>
                         <w:rPr>
                           <w:rFonts w:ascii="Arial Narrow" w:hAnsi="Arial Narrow"/>
                           <w:szCs w:val="24"/>
                         </w:rPr>
-                        <w:t>Professione  ………………………….…………..……..  Documento  ………………..………………………</w:t>
+                        <w:t>Professione  …</w:t>
+                      </w:r>
+                      <w:proofErr w:type="gramEnd"/>
+                      <w:r>
+                        <w:rPr>
+                          <w:rFonts w:ascii="Arial Narrow" w:hAnsi="Arial Narrow"/>
+                          <w:szCs w:val="24"/>
+                        </w:rPr>
+                        <w:t xml:space="preserve">……………………….…………..……..  </w:t>
+                      </w:r>
+                      <w:proofErr w:type="gramStart"/>
+                      <w:r>
+                        <w:rPr>
+                          <w:rFonts w:ascii="Arial Narrow" w:hAnsi="Arial Narrow"/>
+                          <w:szCs w:val="24"/>
+                        </w:rPr>
+                        <w:t>Documento  …</w:t>
+                      </w:r>
+                      <w:proofErr w:type="gramEnd"/>
+                      <w:r>
+                        <w:rPr>
+                          <w:rFonts w:ascii="Arial Narrow" w:hAnsi="Arial Narrow"/>
+                          <w:szCs w:val="24"/>
+                        </w:rPr>
+                        <w:t>……………..………………………</w:t>
                       </w:r>
                     </w:p>
                     <w:p>
@@ -3150,13 +2599,41 @@
                           <w:szCs w:val="24"/>
                         </w:rPr>
                       </w:pPr>
+                      <w:proofErr w:type="gramStart"/>
                       <w:r>
                         <w:rPr>
                           <w:rFonts w:ascii="Arial Narrow" w:hAnsi="Arial Narrow"/>
                           <w:color w:val="000000"/>
                           <w:szCs w:val="24"/>
                         </w:rPr>
-                        <w:t>Cognome  …………………………….……….………….…………    Residente ……………….…………………………………...……….</w:t>
+                        <w:t>Cognome  …</w:t>
+                      </w:r>
+                      <w:proofErr w:type="gramEnd"/>
+                      <w:r>
+                        <w:rPr>
+                          <w:rFonts w:ascii="Arial Narrow" w:hAnsi="Arial Narrow"/>
+                          <w:color w:val="000000"/>
+                          <w:szCs w:val="24"/>
+                        </w:rPr>
+                        <w:t>………………………….……….………….…………    Residente …………</w:t>
+                      </w:r>
+                      <w:proofErr w:type="gramStart"/>
+                      <w:r>
+                        <w:rPr>
+                          <w:rFonts w:ascii="Arial Narrow" w:hAnsi="Arial Narrow"/>
+                          <w:color w:val="000000"/>
+                          <w:szCs w:val="24"/>
+                        </w:rPr>
+                        <w:t>…….</w:t>
+                      </w:r>
+                      <w:proofErr w:type="gramEnd"/>
+                      <w:r>
+                        <w:rPr>
+                          <w:rFonts w:ascii="Arial Narrow" w:hAnsi="Arial Narrow"/>
+                          <w:color w:val="000000"/>
+                          <w:szCs w:val="24"/>
+                        </w:rPr>
+                        <w:t>…………………………………...……….</w:t>
                       </w:r>
                     </w:p>
                     <w:p>
@@ -3173,14 +2650,62 @@
                           <w:rFonts w:ascii="Arial Narrow" w:hAnsi="Arial Narrow"/>
                           <w:szCs w:val="24"/>
                         </w:rPr>
-                        <w:t xml:space="preserve">Via …………………..………..……….……………..……….  N°….……..   </w:t>
+                        <w:t>Via ……………</w:t>
+                      </w:r>
+                      <w:proofErr w:type="gramStart"/>
+                      <w:r>
+                        <w:rPr>
+                          <w:rFonts w:ascii="Arial Narrow" w:hAnsi="Arial Narrow"/>
+                          <w:szCs w:val="24"/>
+                        </w:rPr>
+                        <w:t>…….</w:t>
+                      </w:r>
+                      <w:proofErr w:type="gramEnd"/>
+                      <w:r>
+                        <w:rPr>
+                          <w:rFonts w:ascii="Arial Narrow" w:hAnsi="Arial Narrow"/>
+                          <w:szCs w:val="24"/>
+                        </w:rPr>
+                        <w:t>.………..……….……………..……….  N</w:t>
+                      </w:r>
+                      <w:proofErr w:type="gramStart"/>
+                      <w:r>
+                        <w:rPr>
+                          <w:rFonts w:ascii="Arial Narrow" w:hAnsi="Arial Narrow"/>
+                          <w:szCs w:val="24"/>
+                        </w:rPr>
+                        <w:t>°….</w:t>
+                      </w:r>
+                      <w:proofErr w:type="gramEnd"/>
+                      <w:r>
+                        <w:rPr>
+                          <w:rFonts w:ascii="Arial Narrow" w:hAnsi="Arial Narrow"/>
+                          <w:szCs w:val="24"/>
+                        </w:rPr>
+                        <w:t xml:space="preserve">……..   </w:t>
                       </w:r>
                       <w:r>
                         <w:rPr>
                           <w:rFonts w:ascii="Arial Narrow" w:hAnsi="Arial Narrow"/>
                           <w:szCs w:val="24"/>
                         </w:rPr>
-                        <w:t xml:space="preserve">C.A.P…….………….    </w:t>
+                        <w:t>C.A.P</w:t>
+                      </w:r>
+                      <w:proofErr w:type="gramStart"/>
+                      <w:r>
+                        <w:rPr>
+                          <w:rFonts w:ascii="Arial Narrow" w:hAnsi="Arial Narrow"/>
+                          <w:szCs w:val="24"/>
+                        </w:rPr>
+                        <w:t>…….</w:t>
+                      </w:r>
+                      <w:proofErr w:type="gramEnd"/>
+                      <w:r>
+                        <w:rPr>
+                          <w:rFonts w:ascii="Arial Narrow" w:hAnsi="Arial Narrow"/>
+                          <w:szCs w:val="24"/>
+                        </w:rPr>
+                        <w:t xml:space="preserve">………….    </w:t>
                       </w:r>
                       <w:r>
                         <w:rPr>
@@ -3543,8 +3068,40 @@
           <w:szCs w:val="20"/>
         </w:rPr>
       </w:pPr>
+    </w:p>
+    <w:p>
+      <w:pPr>
+        <w:pStyle w:val="Titolo4"/>
+        <w:spacing w:line="200" w:lineRule="atLeast"/>
+        <w:rPr>
+          <w:sz w:val="20"/>
+          <w:szCs w:val="20"/>
+        </w:rPr>
+      </w:pPr>
+    </w:p>
+    <w:p>
       <w:bookmarkStart w:id="0" w:name="_GoBack"/>
       <w:bookmarkEnd w:id="0"/>
+    </w:p>
+    <w:p>
+      <w:pPr>
+        <w:pStyle w:val="Titolo4"/>
+        <w:spacing w:line="200" w:lineRule="atLeast"/>
+        <w:rPr>
+          <w:sz w:val="20"/>
+          <w:szCs w:val="20"/>
+        </w:rPr>
+      </w:pPr>
+    </w:p>
+    <w:p>
+      <w:pPr>
+        <w:pStyle w:val="Titolo4"/>
+        <w:spacing w:line="200" w:lineRule="atLeast"/>
+        <w:rPr>
+          <w:sz w:val="20"/>
+          <w:szCs w:val="20"/>
+        </w:rPr>
+      </w:pPr>
       <w:r>
         <w:rPr>
           <w:sz w:val="20"/>
@@ -4048,7 +3605,24 @@
           <w:szCs w:val="16"/>
         </w:rPr>
         <w:tab/>
-        <w:t>E’ vietato dare esibizioni in pubblico, in qualsiasi forma, di quanto appreso in palestra.</w:t>
+      </w:r>
+      <w:proofErr w:type="gramStart"/>
+      <w:r>
+        <w:rPr>
+          <w:rFonts w:ascii="Arial Narrow" w:hAnsi="Arial Narrow"/>
+          <w:sz w:val="16"/>
+          <w:szCs w:val="16"/>
+        </w:rPr>
+        <w:t>E’</w:t>
+      </w:r>
+      <w:proofErr w:type="gramEnd"/>
+      <w:r>
+        <w:rPr>
+          <w:rFonts w:ascii="Arial Narrow" w:hAnsi="Arial Narrow"/>
+          <w:sz w:val="16"/>
+          <w:szCs w:val="16"/>
+        </w:rPr>
+        <w:t xml:space="preserve"> vietato dare esibizioni in pubblico, in qualsiasi forma, di quanto appreso in palestra.</w:t>
       </w:r>
     </w:p>
     <w:p>
@@ -4167,7 +3741,15 @@
       </w:r>
       <w:r>
         <w:softHyphen/>
-        <w:t>da, sarà esclusivamente competente a decidere la Federazione Nazionale di specialità ed, in ultima istanza, il foro di Reggio Emilia.</w:t>
+        <w:t xml:space="preserve">da, sarà esclusivamente competente a decidere la Federazione Nazionale di specialità </w:t>
+      </w:r>
+      <w:proofErr w:type="gramStart"/>
+      <w:r>
+        <w:t>ed</w:t>
+      </w:r>
+      <w:proofErr w:type="gramEnd"/>
+      <w:r>
+        <w:t>, in ultima istanza, il foro di Reggio Emilia.</w:t>
       </w:r>
     </w:p>
     <w:p>
@@ -4607,29 +4189,6 @@
         </w:rPr>
         <w:t>--------------------------------------------------------------------------</w:t>
       </w:r>
-    </w:p>
-    <w:p>
-      <w:pPr>
-        <w:pStyle w:val="Titolo"/>
-        <w:tabs>
-          <w:tab w:val="clear" w:pos="8596"/>
-          <w:tab w:val="right" w:pos="7027"/>
-        </w:tabs>
-        <w:autoSpaceDE/>
-        <w:autoSpaceDN/>
-        <w:adjustRightInd/>
-      </w:pPr>
-    </w:p>
-    <w:p>
-      <w:pPr>
-        <w:rPr>
-          <w:rFonts w:ascii="Arial Narrow" w:hAnsi="Arial Narrow"/>
-          <w:b/>
-          <w:bCs/>
-          <w:sz w:val="16"/>
-          <w:szCs w:val="16"/>
-        </w:rPr>
-      </w:pPr>
       <w:r>
         <w:br w:type="page"/>
       </w:r>
@@ -4685,6 +4244,124 @@
           <w:szCs w:val="16"/>
         </w:rPr>
       </w:pPr>
+      <w:r>
+        <w:rPr>
+          <w:rFonts w:ascii="Arial Narrow" w:hAnsi="Arial Narrow"/>
+          <w:b/>
+          <w:bCs/>
+          <w:noProof/>
+          <w:sz w:val="16"/>
+          <w:szCs w:val="16"/>
+        </w:rPr>
+        <mc:AlternateContent>
+          <mc:Choice Requires="wps">
+            <w:drawing>
+              <wp:anchor distT="0" distB="0" distL="114300" distR="114300" simplePos="0" relativeHeight="251709440" behindDoc="0" locked="0" layoutInCell="1" allowOverlap="1" wp14:anchorId="156A65FB" wp14:editId="2DD6FC44">
+                <wp:simplePos x="0" y="0"/>
+                <wp:positionH relativeFrom="column">
+                  <wp:posOffset>739524</wp:posOffset>
+                </wp:positionH>
+                <wp:positionV relativeFrom="paragraph">
+                  <wp:posOffset>230283</wp:posOffset>
+                </wp:positionV>
+                <wp:extent cx="3324446" cy="270215"/>
+                <wp:effectExtent l="0" t="0" r="0" b="0"/>
+                <wp:wrapNone/>
+                <wp:docPr id="1" name="Casella di testo 1"/>
+                <wp:cNvGraphicFramePr/>
+                <a:graphic xmlns:a="http://schemas.openxmlformats.org/drawingml/2006/main">
+                  <a:graphicData uri="http://schemas.microsoft.com/office/word/2010/wordprocessingShape">
+                    <wps:wsp>
+                      <wps:cNvSpPr txBox="1"/>
+                      <wps:spPr>
+                        <a:xfrm>
+                          <a:off x="0" y="0"/>
+                          <a:ext cx="3324446" cy="270215"/>
+                        </a:xfrm>
+                        <a:prstGeom prst="rect">
+                          <a:avLst/>
+                        </a:prstGeom>
+                        <a:noFill/>
+                        <a:ln w="6350">
+                          <a:noFill/>
+                        </a:ln>
+                      </wps:spPr>
+                      <wps:txbx>
+                        <w:txbxContent>
+                          <w:p>
+                            <w:pPr>
+                              <w:jc w:val="center"/>
+                            </w:pPr>
+                            <w:proofErr w:type="gramStart"/>
+                            <w:r>
+                              <w:t xml:space="preserve">{{ </w:t>
+                            </w:r>
+                            <w:proofErr w:type="spellStart"/>
+                            <w:r>
+                              <w:t>cognome</w:t>
+                            </w:r>
+                            <w:proofErr w:type="gramEnd"/>
+                            <w:r>
+                              <w:t>_nome</w:t>
+                            </w:r>
+                            <w:proofErr w:type="spellEnd"/>
+                            <w:r>
+                              <w:t xml:space="preserve"> }}</w:t>
+                            </w:r>
+                          </w:p>
+                        </w:txbxContent>
+                      </wps:txbx>
+                      <wps:bodyPr rot="0" spcFirstLastPara="0" vertOverflow="overflow" horzOverflow="overflow" vert="horz" wrap="square" lIns="91440" tIns="45720" rIns="91440" bIns="45720" numCol="1" spcCol="0" rtlCol="0" fromWordArt="0" anchor="t" anchorCtr="0" forceAA="0" compatLnSpc="1">
+                        <a:prstTxWarp prst="textNoShape">
+                          <a:avLst/>
+                        </a:prstTxWarp>
+                        <a:noAutofit/>
+                      </wps:bodyPr>
+                    </wps:wsp>
+                  </a:graphicData>
+                </a:graphic>
+                <wp14:sizeRelH relativeFrom="margin">
+                  <wp14:pctWidth>0</wp14:pctWidth>
+                </wp14:sizeRelH>
+                <wp14:sizeRelV relativeFrom="margin">
+                  <wp14:pctHeight>0</wp14:pctHeight>
+                </wp14:sizeRelV>
+              </wp:anchor>
+            </w:drawing>
+          </mc:Choice>
+          <mc:Fallback>
+            <w:pict>
+              <v:shape w14:anchorId="156A65FB" id="Casella di testo 1" o:spid="_x0000_s1045" type="#_x0000_t202" style="position:absolute;left:0;text-align:left;margin-left:58.25pt;margin-top:18.15pt;width:261.75pt;height:21.3pt;z-index:251709440;visibility:visible;mso-wrap-style:square;mso-width-percent:0;mso-height-percent:0;mso-wrap-distance-left:9pt;mso-wrap-distance-top:0;mso-wrap-distance-right:9pt;mso-wrap-distance-bottom:0;mso-position-horizontal:absolute;mso-position-horizontal-relative:text;mso-position-vertical:absolute;mso-position-vertical-relative:text;mso-width-percent:0;mso-height-percent:0;mso-width-relative:margin;mso-height-relative:margin;v-text-anchor:top" o:gfxdata="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" filled="f" stroked="f" strokeweight=".5pt">
+                <v:textbox>
+                  <w:txbxContent>
+                    <w:p>
+                      <w:pPr>
+                        <w:jc w:val="center"/>
+                      </w:pPr>
+                      <w:proofErr w:type="gramStart"/>
+                      <w:r>
+                        <w:t xml:space="preserve">{{ </w:t>
+                      </w:r>
+                      <w:proofErr w:type="spellStart"/>
+                      <w:r>
+                        <w:t>cognome</w:t>
+                      </w:r>
+                      <w:proofErr w:type="gramEnd"/>
+                      <w:r>
+                        <w:t>_nome</w:t>
+                      </w:r>
+                      <w:proofErr w:type="spellEnd"/>
+                      <w:r>
+                        <w:t xml:space="preserve"> }}</w:t>
+                      </w:r>
+                    </w:p>
+                  </w:txbxContent>
+                </v:textbox>
+              </v:shape>
+            </w:pict>
+          </mc:Fallback>
+        </mc:AlternateContent>
+      </w:r>
     </w:p>
     <w:p>
       <w:pPr>
@@ -4711,7 +4388,7 @@
         <mc:AlternateContent>
           <mc:Choice Requires="wps">
             <w:drawing>
-              <wp:anchor distT="0" distB="0" distL="114300" distR="114300" simplePos="0" relativeHeight="251670528" behindDoc="0" locked="0" layoutInCell="1" allowOverlap="1">
+              <wp:anchor distT="0" distB="0" distL="114300" distR="114300" simplePos="0" relativeHeight="251668480" behindDoc="0" locked="0" layoutInCell="1" allowOverlap="1">
                 <wp:simplePos x="0" y="0"/>
                 <wp:positionH relativeFrom="column">
                   <wp:posOffset>5475881</wp:posOffset>
@@ -4770,7 +4447,7 @@
           </mc:Choice>
           <mc:Fallback>
             <w:pict>
-              <v:shape id="Casella di testo 9" o:spid="_x0000_s1047" type="#_x0000_t202" style="position:absolute;left:0;text-align:left;margin-left:431.15pt;margin-top:34.1pt;width:61.7pt;height:19.65pt;z-index:251670528;visibility:visible;mso-wrap-style:square;mso-width-percent:0;mso-height-percent:0;mso-wrap-distance-left:9pt;mso-wrap-distance-top:0;mso-wrap-distance-right:9pt;mso-wrap-distance-bottom:0;mso-position-horizontal:absolute;mso-position-horizontal-relative:text;mso-position-vertical:absolute;mso-position-vertical-relative:text;mso-width-percent:0;mso-height-percent:0;mso-width-relative:margin;mso-height-relative:margin;v-text-anchor:top" o:gfxdata="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" filled="f" stroked="f" strokeweight=".5pt">
+              <v:shape id="Casella di testo 9" o:spid="_x0000_s1046" type="#_x0000_t202" style="position:absolute;left:0;text-align:left;margin-left:431.15pt;margin-top:34.1pt;width:61.7pt;height:19.65pt;z-index:251668480;visibility:visible;mso-wrap-style:square;mso-width-percent:0;mso-height-percent:0;mso-wrap-distance-left:9pt;mso-wrap-distance-top:0;mso-wrap-distance-right:9pt;mso-wrap-distance-bottom:0;mso-position-horizontal:absolute;mso-position-horizontal-relative:text;mso-position-vertical:absolute;mso-position-vertical-relative:text;mso-width-percent:0;mso-height-percent:0;mso-width-relative:margin;mso-height-relative:margin;v-text-anchor:top" o:gfxdata="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" filled="f" stroked="f" strokeweight=".5pt">
                 <v:textbox>
                   <w:txbxContent>
                     <w:p>
@@ -4785,178 +4462,23 @@
           </mc:Fallback>
         </mc:AlternateContent>
       </w:r>
-      <w:r>
-        <w:rPr>
-          <w:noProof/>
-        </w:rPr>
-        <mc:AlternateContent>
-          <mc:Choice Requires="wps">
-            <w:drawing>
-              <wp:anchor distT="45720" distB="45720" distL="114300" distR="114300" simplePos="0" relativeHeight="251645951" behindDoc="0" locked="0" layoutInCell="1" allowOverlap="1" wp14:anchorId="35486592" wp14:editId="356D557A">
-                <wp:simplePos x="0" y="0"/>
-                <wp:positionH relativeFrom="column">
-                  <wp:posOffset>699944</wp:posOffset>
-                </wp:positionH>
-                <wp:positionV relativeFrom="paragraph">
-                  <wp:posOffset>7036</wp:posOffset>
-                </wp:positionV>
-                <wp:extent cx="3509932" cy="280670"/>
-                <wp:effectExtent l="0" t="0" r="0" b="0"/>
-                <wp:wrapNone/>
-                <wp:docPr id="21" name="Text Box 2"/>
-                <wp:cNvGraphicFramePr>
-                  <a:graphicFrameLocks xmlns:a="http://schemas.openxmlformats.org/drawingml/2006/main"/>
-                </wp:cNvGraphicFramePr>
-                <a:graphic xmlns:a="http://schemas.openxmlformats.org/drawingml/2006/main">
-                  <a:graphicData uri="http://schemas.microsoft.com/office/word/2010/wordprocessingShape">
-                    <wps:wsp>
-                      <wps:cNvSpPr txBox="1">
-                        <a:spLocks noChangeArrowheads="1"/>
-                      </wps:cNvSpPr>
-                      <wps:spPr bwMode="auto">
-                        <a:xfrm>
-                          <a:off x="0" y="0"/>
-                          <a:ext cx="3509932" cy="280670"/>
-                        </a:xfrm>
-                        <a:prstGeom prst="rect">
-                          <a:avLst/>
-                        </a:prstGeom>
-                        <a:noFill/>
-                        <a:ln>
-                          <a:noFill/>
-                        </a:ln>
-                        <a:extLst>
-                          <a:ext uri="{909E8E84-426E-40DD-AFC4-6F175D3DCCD1}">
-                            <a14:hiddenFill xmlns:a14="http://schemas.microsoft.com/office/drawing/2010/main">
-                              <a:solidFill>
-                                <a:srgbClr val="FFFFFF"/>
-                              </a:solidFill>
-                            </a14:hiddenFill>
-                          </a:ext>
-                          <a:ext uri="{91240B29-F687-4F45-9708-019B960494DF}">
-                            <a14:hiddenLine xmlns:a14="http://schemas.microsoft.com/office/drawing/2010/main" w="9525">
-                              <a:solidFill>
-                                <a:srgbClr val="000000"/>
-                              </a:solidFill>
-                              <a:miter lim="800000"/>
-                              <a:headEnd/>
-                              <a:tailEnd/>
-                            </a14:hiddenLine>
-                          </a:ext>
-                        </a:extLst>
-                      </wps:spPr>
-                      <wps:txbx>
-                        <w:txbxContent>
-                          <w:p>
-                            <w:pPr>
-                              <w:rPr>
-                                <w:lang w:val="en-US"/>
-                              </w:rPr>
-                            </w:pPr>
-                            <w:r>
-                              <w:fldChar w:fldCharType="begin"/>
-                            </w:r>
-                            <w:r>
-                              <w:instrText xml:space="preserve"> MERGEFIELD  cognome</w:instrText>
-                            </w:r>
-                            <w:r>
-                              <w:instrText>_nome</w:instrText>
-                            </w:r>
-                            <w:r>
-                              <w:instrText xml:space="preserve"> </w:instrText>
-                            </w:r>
-                            <w:r>
-                              <w:instrText xml:space="preserve">\* Upper  \* MERGEFORMAT </w:instrText>
-                            </w:r>
-                            <w:r>
-                              <w:fldChar w:fldCharType="separate"/>
-                            </w:r>
-                            <w:r>
-                              <w:rPr>
-                                <w:noProof/>
-                              </w:rPr>
-                              <w:t>«cognome»</w:t>
-                            </w:r>
-                            <w:r>
-                              <w:rPr>
-                                <w:noProof/>
-                              </w:rPr>
-                              <w:fldChar w:fldCharType="end"/>
-                            </w:r>
-                          </w:p>
-                        </w:txbxContent>
-                      </wps:txbx>
-                      <wps:bodyPr rot="0" vert="horz" wrap="square" lIns="91440" tIns="45720" rIns="91440" bIns="45720" anchor="t" anchorCtr="0" upright="1">
-                        <a:noAutofit/>
-                      </wps:bodyPr>
-                    </wps:wsp>
-                  </a:graphicData>
-                </a:graphic>
-                <wp14:sizeRelH relativeFrom="margin">
-                  <wp14:pctWidth>0</wp14:pctWidth>
-                </wp14:sizeRelH>
-                <wp14:sizeRelV relativeFrom="margin">
-                  <wp14:pctHeight>0</wp14:pctHeight>
-                </wp14:sizeRelV>
-              </wp:anchor>
-            </w:drawing>
-          </mc:Choice>
-          <mc:Fallback>
-            <w:pict>
-              <v:shape w14:anchorId="35486592" id="_x0000_s1048" type="#_x0000_t202" style="position:absolute;left:0;text-align:left;margin-left:55.1pt;margin-top:.55pt;width:276.35pt;height:22.1pt;z-index:251645951;visibility:visible;mso-wrap-style:square;mso-width-percent:0;mso-height-percent:0;mso-wrap-distance-left:9pt;mso-wrap-distance-top:3.6pt;mso-wrap-distance-right:9pt;mso-wrap-distance-bottom:3.6pt;mso-position-horizontal:absolute;mso-position-horizontal-relative:text;mso-position-vertical:absolute;mso-position-vertical-relative:text;mso-width-percent:0;mso-height-percent:0;mso-width-relative:margin;mso-height-relative:margin;v-text-anchor:top" o:gfxdata="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" filled="f" stroked="f">
-                <v:textbox>
-                  <w:txbxContent>
-                    <w:p>
-                      <w:pPr>
-                        <w:rPr>
-                          <w:lang w:val="en-US"/>
-                        </w:rPr>
-                      </w:pPr>
-                      <w:r>
-                        <w:fldChar w:fldCharType="begin"/>
-                      </w:r>
-                      <w:r>
-                        <w:instrText xml:space="preserve"> MERGEFIELD  cognome</w:instrText>
-                      </w:r>
-                      <w:r>
-                        <w:instrText>_nome</w:instrText>
-                      </w:r>
-                      <w:r>
-                        <w:instrText xml:space="preserve"> </w:instrText>
-                      </w:r>
-                      <w:r>
-                        <w:instrText xml:space="preserve">\* Upper  \* MERGEFORMAT </w:instrText>
-                      </w:r>
-                      <w:r>
-                        <w:fldChar w:fldCharType="separate"/>
-                      </w:r>
-                      <w:r>
-                        <w:rPr>
-                          <w:noProof/>
-                        </w:rPr>
-                        <w:t>«cognome»</w:t>
-                      </w:r>
-                      <w:r>
-                        <w:rPr>
-                          <w:noProof/>
-                        </w:rPr>
-                        <w:fldChar w:fldCharType="end"/>
-                      </w:r>
-                    </w:p>
-                  </w:txbxContent>
-                </v:textbox>
-              </v:shape>
-            </w:pict>
-          </mc:Fallback>
-        </mc:AlternateContent>
-      </w:r>
-      <w:r>
-        <w:rPr>
-          <w:rFonts w:ascii="Arial Narrow" w:hAnsi="Arial Narrow"/>
-          <w:sz w:val="16"/>
-          <w:szCs w:val="16"/>
-        </w:rPr>
-        <w:t xml:space="preserve">lo sottoscritto ……………………………………………………………………………………………………....................................………  chiedo di essere ammesso, in qualità di </w:t>
+      <w:proofErr w:type="gramStart"/>
+      <w:r>
+        <w:rPr>
+          <w:rFonts w:ascii="Arial Narrow" w:hAnsi="Arial Narrow"/>
+          <w:sz w:val="16"/>
+          <w:szCs w:val="16"/>
+        </w:rPr>
+        <w:t>lo</w:t>
+      </w:r>
+      <w:proofErr w:type="gramEnd"/>
+      <w:r>
+        <w:rPr>
+          <w:rFonts w:ascii="Arial Narrow" w:hAnsi="Arial Narrow"/>
+          <w:sz w:val="16"/>
+          <w:szCs w:val="16"/>
+        </w:rPr>
+        <w:t xml:space="preserve"> sottoscritto ……………………………………………………………………………………………………....................................………  chiedo di essere ammesso, in qualità di </w:t>
       </w:r>
       <w:r>
         <w:rPr>
@@ -5075,6 +4597,7 @@
         </w:rPr>
         <w:t xml:space="preserve">sezione </w:t>
       </w:r>
+      <w:proofErr w:type="gramStart"/>
       <w:r>
         <w:rPr>
           <w:rFonts w:ascii="Arial Narrow" w:hAnsi="Arial Narrow"/>
@@ -5091,6 +4614,7 @@
         </w:rPr>
         <w:t>….</w:t>
       </w:r>
+      <w:proofErr w:type="gramEnd"/>
       <w:r>
         <w:rPr>
           <w:rFonts w:ascii="Arial Narrow" w:hAnsi="Arial Narrow"/>
@@ -5690,7 +5214,25 @@
           <w:sz w:val="16"/>
           <w:szCs w:val="16"/>
         </w:rPr>
-        <w:t>Ho visitato i locali dei circolo sportivo in ogni parte e li ritengo idonei, in ogni particolare, all’attività sportiva da me prescelta e rispondenti alle mie esigenze.</w:t>
+        <w:t xml:space="preserve">Ho visitato i locali </w:t>
+      </w:r>
+      <w:proofErr w:type="gramStart"/>
+      <w:r>
+        <w:rPr>
+          <w:rFonts w:ascii="Arial Narrow" w:hAnsi="Arial Narrow"/>
+          <w:sz w:val="16"/>
+          <w:szCs w:val="16"/>
+        </w:rPr>
+        <w:t>dei circolo</w:t>
+      </w:r>
+      <w:proofErr w:type="gramEnd"/>
+      <w:r>
+        <w:rPr>
+          <w:rFonts w:ascii="Arial Narrow" w:hAnsi="Arial Narrow"/>
+          <w:sz w:val="16"/>
+          <w:szCs w:val="16"/>
+        </w:rPr>
+        <w:t xml:space="preserve"> sportivo in ogni parte e li ritengo idonei, in ogni particolare, all’attività sportiva da me prescelta e rispondenti alle mie esigenze.</w:t>
       </w:r>
     </w:p>
     <w:p>
@@ -5973,8 +5515,9 @@
           <w:sz w:val="16"/>
           <w:szCs w:val="16"/>
         </w:rPr>
-        <w:t>196/2003</w:t>
-      </w:r>
+        <w:t>196/</w:t>
+      </w:r>
+      <w:proofErr w:type="gramStart"/>
       <w:r>
         <w:rPr>
           <w:rFonts w:ascii="Arial Narrow" w:hAnsi="Arial Narrow"/>
@@ -5983,6 +5526,16 @@
           <w:sz w:val="16"/>
           <w:szCs w:val="16"/>
         </w:rPr>
+        <w:t>2003</w:t>
+      </w:r>
+      <w:r>
+        <w:rPr>
+          <w:rFonts w:ascii="Arial Narrow" w:hAnsi="Arial Narrow"/>
+          <w:b/>
+          <w:bCs/>
+          <w:sz w:val="16"/>
+          <w:szCs w:val="16"/>
+        </w:rPr>
         <w:t xml:space="preserve">  </w:t>
       </w:r>
       <w:r>
@@ -5995,6 +5548,7 @@
         </w:rPr>
         <w:t>-</w:t>
       </w:r>
+      <w:proofErr w:type="gramEnd"/>
       <w:r>
         <w:rPr>
           <w:rFonts w:ascii="Arial Narrow" w:hAnsi="Arial Narrow"/>
@@ -6048,291 +5602,201 @@
       </w:pPr>
       <w:r>
         <w:rPr>
+          <w:rFonts w:ascii="Arial Narrow" w:hAnsi="Arial Narrow"/>
+          <w:b/>
+          <w:bCs/>
           <w:noProof/>
+          <w:sz w:val="16"/>
+          <w:szCs w:val="16"/>
         </w:rPr>
         <mc:AlternateContent>
-          <mc:Choice Requires="wps">
+          <mc:Choice Requires="wpg">
             <w:drawing>
-              <wp:anchor distT="45720" distB="45720" distL="114300" distR="114300" simplePos="0" relativeHeight="251672576" behindDoc="0" locked="0" layoutInCell="1" allowOverlap="1" wp14:anchorId="377FF462" wp14:editId="42CF18B0">
+              <wp:anchor distT="0" distB="0" distL="114300" distR="114300" simplePos="0" relativeHeight="251714560" behindDoc="0" locked="0" layoutInCell="1" allowOverlap="1">
                 <wp:simplePos x="0" y="0"/>
                 <wp:positionH relativeFrom="column">
-                  <wp:posOffset>886839</wp:posOffset>
+                  <wp:posOffset>696994</wp:posOffset>
                 </wp:positionH>
                 <wp:positionV relativeFrom="paragraph">
-                  <wp:posOffset>92710</wp:posOffset>
+                  <wp:posOffset>101364</wp:posOffset>
                 </wp:positionV>
-                <wp:extent cx="3049893" cy="280670"/>
+                <wp:extent cx="5306182" cy="270215"/>
                 <wp:effectExtent l="0" t="0" r="0" b="0"/>
                 <wp:wrapNone/>
-                <wp:docPr id="24" name="Text Box 2"/>
-                <wp:cNvGraphicFramePr>
-                  <a:graphicFrameLocks xmlns:a="http://schemas.openxmlformats.org/drawingml/2006/main"/>
-                </wp:cNvGraphicFramePr>
+                <wp:docPr id="5" name="Gruppo 5"/>
+                <wp:cNvGraphicFramePr/>
                 <a:graphic xmlns:a="http://schemas.openxmlformats.org/drawingml/2006/main">
-                  <a:graphicData uri="http://schemas.microsoft.com/office/word/2010/wordprocessingShape">
-                    <wps:wsp>
-                      <wps:cNvSpPr txBox="1">
-                        <a:spLocks noChangeArrowheads="1"/>
-                      </wps:cNvSpPr>
-                      <wps:spPr bwMode="auto">
+                  <a:graphicData uri="http://schemas.microsoft.com/office/word/2010/wordprocessingGroup">
+                    <wpg:wgp>
+                      <wpg:cNvGrpSpPr/>
+                      <wpg:grpSpPr>
                         <a:xfrm>
                           <a:off x="0" y="0"/>
-                          <a:ext cx="3049893" cy="280670"/>
+                          <a:ext cx="5306182" cy="270215"/>
+                          <a:chOff x="0" y="0"/>
+                          <a:chExt cx="5306182" cy="270215"/>
                         </a:xfrm>
-                        <a:prstGeom prst="rect">
-                          <a:avLst/>
-                        </a:prstGeom>
-                        <a:noFill/>
-                        <a:ln>
+                      </wpg:grpSpPr>
+                      <wps:wsp>
+                        <wps:cNvPr id="2" name="Casella di testo 2"/>
+                        <wps:cNvSpPr txBox="1"/>
+                        <wps:spPr>
+                          <a:xfrm>
+                            <a:off x="0" y="0"/>
+                            <a:ext cx="3090530" cy="269875"/>
+                          </a:xfrm>
+                          <a:prstGeom prst="rect">
+                            <a:avLst/>
+                          </a:prstGeom>
                           <a:noFill/>
-                        </a:ln>
-                        <a:extLst>
-                          <a:ext uri="{909E8E84-426E-40DD-AFC4-6F175D3DCCD1}">
-                            <a14:hiddenFill xmlns:a14="http://schemas.microsoft.com/office/drawing/2010/main">
-                              <a:solidFill>
-                                <a:srgbClr val="FFFFFF"/>
-                              </a:solidFill>
-                            </a14:hiddenFill>
-                          </a:ext>
-                          <a:ext uri="{91240B29-F687-4F45-9708-019B960494DF}">
-                            <a14:hiddenLine xmlns:a14="http://schemas.microsoft.com/office/drawing/2010/main" w="9525">
-                              <a:solidFill>
-                                <a:srgbClr val="000000"/>
-                              </a:solidFill>
-                              <a:miter lim="800000"/>
-                              <a:headEnd/>
-                              <a:tailEnd/>
-                            </a14:hiddenLine>
-                          </a:ext>
-                        </a:extLst>
-                      </wps:spPr>
-                      <wps:txbx>
-                        <w:txbxContent>
-                          <w:p>
-                            <w:pPr>
-                              <w:rPr>
-                                <w:lang w:val="en-US"/>
-                              </w:rPr>
-                            </w:pPr>
-                            <w:r>
-                              <w:fldChar w:fldCharType="begin"/>
-                            </w:r>
-                            <w:r>
-                              <w:instrText xml:space="preserve"> MERGEFIELD  cognome</w:instrText>
-                            </w:r>
-                            <w:r>
-                              <w:instrText>_nome</w:instrText>
-                            </w:r>
-                            <w:r>
-                              <w:instrText xml:space="preserve"> </w:instrText>
-                            </w:r>
-                            <w:r>
-                              <w:instrText xml:space="preserve">\* Upper  \* MERGEFORMAT </w:instrText>
-                            </w:r>
-                            <w:r>
-                              <w:fldChar w:fldCharType="separate"/>
-                            </w:r>
-                            <w:r>
-                              <w:rPr>
-                                <w:noProof/>
-                              </w:rPr>
-                              <w:t>«cognome»</w:t>
-                            </w:r>
-                            <w:r>
-                              <w:rPr>
-                                <w:noProof/>
-                              </w:rPr>
-                              <w:fldChar w:fldCharType="end"/>
-                            </w:r>
-                          </w:p>
-                        </w:txbxContent>
-                      </wps:txbx>
-                      <wps:bodyPr rot="0" vert="horz" wrap="square" lIns="91440" tIns="45720" rIns="91440" bIns="45720" anchor="t" anchorCtr="0" upright="1">
-                        <a:noAutofit/>
-                      </wps:bodyPr>
-                    </wps:wsp>
+                          <a:ln w="6350">
+                            <a:noFill/>
+                          </a:ln>
+                        </wps:spPr>
+                        <wps:txbx>
+                          <w:txbxContent>
+                            <w:p>
+                              <w:pPr>
+                                <w:jc w:val="center"/>
+                              </w:pPr>
+                              <w:proofErr w:type="gramStart"/>
+                              <w:r>
+                                <w:t xml:space="preserve">{{ </w:t>
+                              </w:r>
+                              <w:proofErr w:type="spellStart"/>
+                              <w:r>
+                                <w:t>cognome</w:t>
+                              </w:r>
+                              <w:proofErr w:type="gramEnd"/>
+                              <w:r>
+                                <w:t>_nome</w:t>
+                              </w:r>
+                              <w:proofErr w:type="spellEnd"/>
+                              <w:r>
+                                <w:t xml:space="preserve"> }}</w:t>
+                              </w:r>
+                            </w:p>
+                          </w:txbxContent>
+                        </wps:txbx>
+                        <wps:bodyPr rot="0" spcFirstLastPara="0" vertOverflow="overflow" horzOverflow="overflow" vert="horz" wrap="square" lIns="91440" tIns="45720" rIns="91440" bIns="45720" numCol="1" spcCol="0" rtlCol="0" fromWordArt="0" anchor="t" anchorCtr="0" forceAA="0" compatLnSpc="1">
+                          <a:prstTxWarp prst="textNoShape">
+                            <a:avLst/>
+                          </a:prstTxWarp>
+                          <a:noAutofit/>
+                        </wps:bodyPr>
+                      </wps:wsp>
+                      <wps:wsp>
+                        <wps:cNvPr id="3" name="Casella di testo 3"/>
+                        <wps:cNvSpPr txBox="1"/>
+                        <wps:spPr>
+                          <a:xfrm>
+                            <a:off x="3558363" y="0"/>
+                            <a:ext cx="1747819" cy="270215"/>
+                          </a:xfrm>
+                          <a:prstGeom prst="rect">
+                            <a:avLst/>
+                          </a:prstGeom>
+                          <a:noFill/>
+                          <a:ln w="6350">
+                            <a:noFill/>
+                          </a:ln>
+                        </wps:spPr>
+                        <wps:txbx>
+                          <w:txbxContent>
+                            <w:p>
+                              <w:pPr>
+                                <w:jc w:val="center"/>
+                              </w:pPr>
+                              <w:proofErr w:type="gramStart"/>
+                              <w:r>
+                                <w:t xml:space="preserve">{{ </w:t>
+                              </w:r>
+                              <w:proofErr w:type="spellStart"/>
+                              <w:r>
+                                <w:t>data</w:t>
+                              </w:r>
+                              <w:proofErr w:type="gramEnd"/>
+                              <w:r>
+                                <w:t>_di_nascita</w:t>
+                              </w:r>
+                              <w:proofErr w:type="spellEnd"/>
+                              <w:r>
+                                <w:t xml:space="preserve"> }}</w:t>
+                              </w:r>
+                            </w:p>
+                          </w:txbxContent>
+                        </wps:txbx>
+                        <wps:bodyPr rot="0" spcFirstLastPara="0" vertOverflow="overflow" horzOverflow="overflow" vert="horz" wrap="square" lIns="91440" tIns="45720" rIns="91440" bIns="45720" numCol="1" spcCol="0" rtlCol="0" fromWordArt="0" anchor="t" anchorCtr="0" forceAA="0" compatLnSpc="1">
+                          <a:prstTxWarp prst="textNoShape">
+                            <a:avLst/>
+                          </a:prstTxWarp>
+                          <a:noAutofit/>
+                        </wps:bodyPr>
+                      </wps:wsp>
+                    </wpg:wgp>
                   </a:graphicData>
                 </a:graphic>
-                <wp14:sizeRelH relativeFrom="margin">
-                  <wp14:pctWidth>0</wp14:pctWidth>
-                </wp14:sizeRelH>
-                <wp14:sizeRelV relativeFrom="margin">
-                  <wp14:pctHeight>0</wp14:pctHeight>
-                </wp14:sizeRelV>
               </wp:anchor>
             </w:drawing>
           </mc:Choice>
           <mc:Fallback>
             <w:pict>
-              <v:shape w14:anchorId="377FF462" id="_x0000_s1049" type="#_x0000_t202" style="position:absolute;left:0;text-align:left;margin-left:69.85pt;margin-top:7.3pt;width:240.15pt;height:22.1pt;z-index:251672576;visibility:visible;mso-wrap-style:square;mso-width-percent:0;mso-height-percent:0;mso-wrap-distance-left:9pt;mso-wrap-distance-top:3.6pt;mso-wrap-distance-right:9pt;mso-wrap-distance-bottom:3.6pt;mso-position-horizontal:absolute;mso-position-horizontal-relative:text;mso-position-vertical:absolute;mso-position-vertical-relative:text;mso-width-percent:0;mso-height-percent:0;mso-width-relative:margin;mso-height-relative:margin;v-text-anchor:top" o:gfxdata="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" filled="f" stroked="f">
-                <v:textbox>
-                  <w:txbxContent>
-                    <w:p>
-                      <w:pPr>
-                        <w:rPr>
-                          <w:lang w:val="en-US"/>
-                        </w:rPr>
-                      </w:pPr>
-                      <w:r>
-                        <w:fldChar w:fldCharType="begin"/>
-                      </w:r>
-                      <w:r>
-                        <w:instrText xml:space="preserve"> MERGEFIELD  cognome</w:instrText>
-                      </w:r>
-                      <w:r>
-                        <w:instrText>_nome</w:instrText>
-                      </w:r>
-                      <w:r>
-                        <w:instrText xml:space="preserve"> </w:instrText>
-                      </w:r>
-                      <w:r>
-                        <w:instrText xml:space="preserve">\* Upper  \* MERGEFORMAT </w:instrText>
-                      </w:r>
-                      <w:r>
-                        <w:fldChar w:fldCharType="separate"/>
-                      </w:r>
-                      <w:r>
-                        <w:rPr>
-                          <w:noProof/>
-                        </w:rPr>
-                        <w:t>«cognome»</w:t>
-                      </w:r>
-                      <w:r>
-                        <w:rPr>
-                          <w:noProof/>
-                        </w:rPr>
-                        <w:fldChar w:fldCharType="end"/>
-                      </w:r>
-                    </w:p>
-                  </w:txbxContent>
-                </v:textbox>
-              </v:shape>
-            </w:pict>
-          </mc:Fallback>
-        </mc:AlternateContent>
-      </w:r>
-      <w:r>
-        <w:rPr>
-          <w:rFonts w:ascii="Arial Narrow" w:hAnsi="Arial Narrow"/>
-          <w:b/>
-          <w:bCs/>
-          <w:noProof/>
-          <w:sz w:val="16"/>
-          <w:szCs w:val="16"/>
-        </w:rPr>
-        <mc:AlternateContent>
-          <mc:Choice Requires="wps">
-            <w:drawing>
-              <wp:anchor distT="45720" distB="45720" distL="114300" distR="114300" simplePos="0" relativeHeight="251674624" behindDoc="0" locked="0" layoutInCell="1" allowOverlap="1" wp14:anchorId="66A2321E" wp14:editId="77699A90">
-                <wp:simplePos x="0" y="0"/>
-                <wp:positionH relativeFrom="column">
-                  <wp:posOffset>4357543</wp:posOffset>
-                </wp:positionH>
-                <wp:positionV relativeFrom="paragraph">
-                  <wp:posOffset>92584</wp:posOffset>
-                </wp:positionV>
-                <wp:extent cx="2084377" cy="280800"/>
-                <wp:effectExtent l="0" t="0" r="0" b="0"/>
-                <wp:wrapNone/>
-                <wp:docPr id="25" name="Text Box 2"/>
-                <wp:cNvGraphicFramePr>
-                  <a:graphicFrameLocks xmlns:a="http://schemas.openxmlformats.org/drawingml/2006/main"/>
-                </wp:cNvGraphicFramePr>
-                <a:graphic xmlns:a="http://schemas.openxmlformats.org/drawingml/2006/main">
-                  <a:graphicData uri="http://schemas.microsoft.com/office/word/2010/wordprocessingShape">
-                    <wps:wsp>
-                      <wps:cNvSpPr txBox="1">
-                        <a:spLocks noChangeArrowheads="1"/>
-                      </wps:cNvSpPr>
-                      <wps:spPr bwMode="auto">
-                        <a:xfrm>
-                          <a:off x="0" y="0"/>
-                          <a:ext cx="2084377" cy="280800"/>
-                        </a:xfrm>
-                        <a:prstGeom prst="rect">
-                          <a:avLst/>
-                        </a:prstGeom>
-                        <a:noFill/>
-                        <a:ln>
-                          <a:noFill/>
-                        </a:ln>
-                        <a:extLst>
-                          <a:ext uri="{909E8E84-426E-40DD-AFC4-6F175D3DCCD1}">
-                            <a14:hiddenFill xmlns:a14="http://schemas.microsoft.com/office/drawing/2010/main">
-                              <a:solidFill>
-                                <a:srgbClr val="FFFFFF"/>
-                              </a:solidFill>
-                            </a14:hiddenFill>
-                          </a:ext>
-                          <a:ext uri="{91240B29-F687-4F45-9708-019B960494DF}">
-                            <a14:hiddenLine xmlns:a14="http://schemas.microsoft.com/office/drawing/2010/main" w="9525">
-                              <a:solidFill>
-                                <a:srgbClr val="000000"/>
-                              </a:solidFill>
-                              <a:miter lim="800000"/>
-                              <a:headEnd/>
-                              <a:tailEnd/>
-                            </a14:hiddenLine>
-                          </a:ext>
-                        </a:extLst>
-                      </wps:spPr>
-                      <wps:txbx>
-                        <w:txbxContent>
-                          <w:p>
-                            <w:pPr>
-                              <w:rPr>
-                                <w:lang w:val="en-US"/>
-                              </w:rPr>
-                            </w:pPr>
-                            <w:fldSimple w:instr=" MERGEFIELD  data_di_nascita \* Upper  \* MERGEFORMAT ">
-                              <w:r>
-                                <w:rPr>
-                                  <w:noProof/>
-                                </w:rPr>
-                                <w:t>«data_di_nascita»</w:t>
-                              </w:r>
-                            </w:fldSimple>
-                          </w:p>
-                        </w:txbxContent>
-                      </wps:txbx>
-                      <wps:bodyPr rot="0" vert="horz" wrap="square" lIns="91440" tIns="45720" rIns="91440" bIns="45720" anchor="t" anchorCtr="0" upright="1">
-                        <a:noAutofit/>
-                      </wps:bodyPr>
-                    </wps:wsp>
-                  </a:graphicData>
-                </a:graphic>
-                <wp14:sizeRelH relativeFrom="margin">
-                  <wp14:pctWidth>0</wp14:pctWidth>
-                </wp14:sizeRelH>
-                <wp14:sizeRelV relativeFrom="margin">
-                  <wp14:pctHeight>0</wp14:pctHeight>
-                </wp14:sizeRelV>
-              </wp:anchor>
-            </w:drawing>
-          </mc:Choice>
-          <mc:Fallback>
-            <w:pict>
-              <v:shape w14:anchorId="66A2321E" id="_x0000_s1050" type="#_x0000_t202" style="position:absolute;left:0;text-align:left;margin-left:343.1pt;margin-top:7.3pt;width:164.1pt;height:22.1pt;z-index:251674624;visibility:visible;mso-wrap-style:square;mso-width-percent:0;mso-height-percent:0;mso-wrap-distance-left:9pt;mso-wrap-distance-top:3.6pt;mso-wrap-distance-right:9pt;mso-wrap-distance-bottom:3.6pt;mso-position-horizontal:absolute;mso-position-horizontal-relative:text;mso-position-vertical:absolute;mso-position-vertical-relative:text;mso-width-percent:0;mso-height-percent:0;mso-width-relative:margin;mso-height-relative:margin;v-text-anchor:top" o:gfxdata="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" filled="f" stroked="f">
-                <v:textbox>
-                  <w:txbxContent>
-                    <w:p>
-                      <w:pPr>
-                        <w:rPr>
-                          <w:lang w:val="en-US"/>
-                        </w:rPr>
-                      </w:pPr>
-                      <w:fldSimple w:instr=" MERGEFIELD  data_di_nascita \* Upper  \* MERGEFORMAT ">
+              <v:group id="Gruppo 5" o:spid="_x0000_s1047" style="position:absolute;left:0;text-align:left;margin-left:54.9pt;margin-top:8pt;width:417.8pt;height:21.3pt;z-index:251714560" coordsize="53061,2702" o:gfxdata="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">
+                <v:shape id="Casella di testo 2" o:spid="_x0000_s1048" type="#_x0000_t202" style="position:absolute;width:30905;height:2698;visibility:visible;mso-wrap-style:square;v-text-anchor:top" o:gfxdata="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" filled="f" stroked="f" strokeweight=".5pt">
+                  <v:textbox>
+                    <w:txbxContent>
+                      <w:p>
+                        <w:pPr>
+                          <w:jc w:val="center"/>
+                        </w:pPr>
+                        <w:proofErr w:type="gramStart"/>
                         <w:r>
-                          <w:rPr>
-                            <w:noProof/>
-                          </w:rPr>
-                          <w:t>«data_di_nascita»</w:t>
+                          <w:t xml:space="preserve">{{ </w:t>
                         </w:r>
-                      </w:fldSimple>
-                    </w:p>
-                  </w:txbxContent>
-                </v:textbox>
-              </v:shape>
+                        <w:proofErr w:type="spellStart"/>
+                        <w:r>
+                          <w:t>cognome</w:t>
+                        </w:r>
+                        <w:proofErr w:type="gramEnd"/>
+                        <w:r>
+                          <w:t>_nome</w:t>
+                        </w:r>
+                        <w:proofErr w:type="spellEnd"/>
+                        <w:r>
+                          <w:t xml:space="preserve"> }}</w:t>
+                        </w:r>
+                      </w:p>
+                    </w:txbxContent>
+                  </v:textbox>
+                </v:shape>
+                <v:shape id="Casella di testo 3" o:spid="_x0000_s1049" type="#_x0000_t202" style="position:absolute;left:35583;width:17478;height:2702;visibility:visible;mso-wrap-style:square;v-text-anchor:top" o:gfxdata="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" filled="f" stroked="f" strokeweight=".5pt">
+                  <v:textbox>
+                    <w:txbxContent>
+                      <w:p>
+                        <w:pPr>
+                          <w:jc w:val="center"/>
+                        </w:pPr>
+                        <w:proofErr w:type="gramStart"/>
+                        <w:r>
+                          <w:t xml:space="preserve">{{ </w:t>
+                        </w:r>
+                        <w:proofErr w:type="spellStart"/>
+                        <w:r>
+                          <w:t>data</w:t>
+                        </w:r>
+                        <w:proofErr w:type="gramEnd"/>
+                        <w:r>
+                          <w:t>_di_nascita</w:t>
+                        </w:r>
+                        <w:proofErr w:type="spellEnd"/>
+                        <w:r>
+                          <w:t xml:space="preserve"> }}</w:t>
+                        </w:r>
+                      </w:p>
+                    </w:txbxContent>
+                  </v:textbox>
+                </v:shape>
+              </v:group>
             </w:pict>
           </mc:Fallback>
         </mc:AlternateContent>
@@ -7249,15 +6713,33 @@
           <w:sz w:val="16"/>
           <w:szCs w:val="16"/>
         </w:rPr>
-        <w:t xml:space="preserve"> service) o altro tipo, compresi messaggi e-mail (posta elettronica), relative alle attività, iniziative, informazioni ed adempimenti da parte dell</w:t>
-      </w:r>
-      <w:r>
-        <w:rPr>
-          <w:rFonts w:ascii="Arial Narrow" w:hAnsi="Arial Narrow" w:cs="Garamond"/>
-          <w:sz w:val="16"/>
-          <w:szCs w:val="16"/>
-        </w:rPr>
-        <w:t xml:space="preserve">’ Associazione Sportiva Dilettantistica M. </w:t>
+        <w:t xml:space="preserve"> service) o altro tipo, compresi messaggi e-mail (posta elettronica), relative alle attività, iniziative, informazioni ed adempimenti da parte </w:t>
+      </w:r>
+      <w:proofErr w:type="gramStart"/>
+      <w:r>
+        <w:rPr>
+          <w:rFonts w:ascii="Arial Narrow" w:hAnsi="Arial Narrow" w:cs="Garamond"/>
+          <w:sz w:val="16"/>
+          <w:szCs w:val="16"/>
+        </w:rPr>
+        <w:t>dell</w:t>
+      </w:r>
+      <w:r>
+        <w:rPr>
+          <w:rFonts w:ascii="Arial Narrow" w:hAnsi="Arial Narrow" w:cs="Garamond"/>
+          <w:sz w:val="16"/>
+          <w:szCs w:val="16"/>
+        </w:rPr>
+        <w:t>’ Associazione</w:t>
+      </w:r>
+      <w:proofErr w:type="gramEnd"/>
+      <w:r>
+        <w:rPr>
+          <w:rFonts w:ascii="Arial Narrow" w:hAnsi="Arial Narrow" w:cs="Garamond"/>
+          <w:sz w:val="16"/>
+          <w:szCs w:val="16"/>
+        </w:rPr>
+        <w:t xml:space="preserve"> Sportiva Dilettantistica M. </w:t>
       </w:r>
       <w:proofErr w:type="spellStart"/>
       <w:r>
@@ -7925,7 +7407,7 @@
     </w:rPrDefault>
     <w:pPrDefault/>
   </w:docDefaults>
-  <w:latentStyles w:defLockedState="0" w:defUIPriority="0" w:defSemiHidden="0" w:defUnhideWhenUsed="0" w:defQFormat="0" w:count="376">
+  <w:latentStyles w:defLockedState="0" w:defUIPriority="0" w:defSemiHidden="0" w:defUnhideWhenUsed="0" w:defQFormat="0" w:count="377">
     <w:lsdException w:name="Normal" w:qFormat="1"/>
     <w:lsdException w:name="heading 1" w:qFormat="1"/>
     <w:lsdException w:name="heading 2" w:qFormat="1"/>
@@ -8209,6 +7691,7 @@
     <w:lsdException w:name="Hashtag" w:semiHidden="1" w:uiPriority="99" w:unhideWhenUsed="1"/>
     <w:lsdException w:name="Unresolved Mention" w:semiHidden="1" w:uiPriority="99" w:unhideWhenUsed="1"/>
     <w:lsdException w:name="Smart Link" w:semiHidden="1" w:uiPriority="99" w:unhideWhenUsed="1"/>
+    <w:lsdException w:name="Smart Link Error" w:semiHidden="1" w:uiPriority="99" w:unhideWhenUsed="1"/>
   </w:latentStyles>
   <w:style w:type="paragraph" w:default="1" w:styleId="Normale">
     <w:name w:val="Normal"/>
@@ -8740,7 +8223,7 @@
 </file>
 
 <file path=customXml/itemProps1.xml><?xml version="1.0" encoding="utf-8"?>
-<ds:datastoreItem xmlns:ds="http://schemas.openxmlformats.org/officeDocument/2006/customXml" ds:itemID="{2C6A3C32-B585-E847-B033-B0A0940D561A}">
+<ds:datastoreItem xmlns:ds="http://schemas.openxmlformats.org/officeDocument/2006/customXml" ds:itemID="{AAFAE792-633B-FD47-83D7-974A3BF69B3E}">
   <ds:schemaRefs>
     <ds:schemaRef ds:uri="http://schemas.openxmlformats.org/officeDocument/2006/bibliography"/>
   </ds:schemaRefs>

</xml_diff>